<commit_message>
ansible and fixing naming
</commit_message>
<xml_diff>
--- a/report-Arkinov-Zhanbolat-IT2-2211.docx
+++ b/report-Arkinov-Zhanbolat-IT2-2211.docx
@@ -2,7 +2,2282 @@
 <file path=word/document.xml><?xml version="1.0" encoding="utf-8"?>
 <w:document xmlns:wpc="http://schemas.microsoft.com/office/word/2010/wordprocessingCanvas" xmlns:cx="http://schemas.microsoft.com/office/drawing/2014/chartex" xmlns:cx1="http://schemas.microsoft.com/office/drawing/2015/9/8/chartex" xmlns:cx2="http://schemas.microsoft.com/office/drawing/2015/10/21/chartex" xmlns:cx3="http://schemas.microsoft.com/office/drawing/2016/5/9/chartex" xmlns:cx4="http://schemas.microsoft.com/office/drawing/2016/5/10/chartex" xmlns:cx5="http://schemas.microsoft.com/office/drawing/2016/5/11/chartex" xmlns:cx6="http://schemas.microsoft.com/office/drawing/2016/5/12/chartex" xmlns:cx7="http://schemas.microsoft.com/office/drawing/2016/5/13/chartex" xmlns:cx8="http://schemas.microsoft.com/office/drawing/2016/5/14/chartex" xmlns:mc="http://schemas.openxmlformats.org/markup-compatibility/2006" xmlns:aink="http://schemas.microsoft.com/office/drawing/2016/ink" xmlns:am3d="http://schemas.microsoft.com/office/drawing/2017/model3d" xmlns:o="urn:schemas-microsoft-com:office:office" xmlns:oel="http://schemas.microsoft.com/office/2019/extlst" xmlns:r="http://schemas.openxmlformats.org/officeDocument/2006/relationships" xmlns:m="http://schemas.openxmlformats.org/officeDocument/2006/math" xmlns:v="urn:schemas-microsoft-com:vml" xmlns:wp14="http://schemas.microsoft.com/office/word/2010/wordprocessingDrawing" xmlns:wp="http://schemas.openxmlformats.org/drawingml/2006/wordprocessingDrawing" xmlns:w10="urn:schemas-microsoft-com:office:word" xmlns:w="http://schemas.openxmlformats.org/wordprocessingml/2006/main" xmlns:w14="http://schemas.microsoft.com/office/word/2010/wordml" xmlns:w15="http://schemas.microsoft.com/office/word/2012/wordml" xmlns:w16cex="http://schemas.microsoft.com/office/word/2018/wordml/cex" xmlns:w16cid="http://schemas.microsoft.com/office/word/2016/wordml/cid" xmlns:w16="http://schemas.microsoft.com/office/word/2018/wordml" xmlns:w16du="http://schemas.microsoft.com/office/word/2023/wordml/word16du" xmlns:w16sdtdh="http://schemas.microsoft.com/office/word/2020/wordml/sdtdatahash" xmlns:w16sdtfl="http://schemas.microsoft.com/office/word/2024/wordml/sdtformatlock" xmlns:w16se="http://schemas.microsoft.com/office/word/2015/wordml/symex" xmlns:wpg="http://schemas.microsoft.com/office/word/2010/wordprocessingGroup" xmlns:wpi="http://schemas.microsoft.com/office/word/2010/wordprocessingInk" xmlns:wne="http://schemas.microsoft.com/office/word/2006/wordml" xmlns:wps="http://schemas.microsoft.com/office/word/2010/wordprocessingShape" mc:Ignorable="w14 w15 w16se w16cid w16 w16cex w16sdtdh w16sdtfl w16du wp14">
   <w:body>
-    <w:p/>
+    <w:p>
+      <w:pPr>
+        <w:jc w:val="center"/>
+        <w:rPr>
+          <w:rFonts w:ascii="Arabic Typesetting" w:hAnsi="Arabic Typesetting" w:cs="Arabic Typesetting"/>
+          <w:b/>
+          <w:bCs/>
+          <w:sz w:val="32"/>
+          <w:szCs w:val="32"/>
+          <w:lang w:val="en-US"/>
+        </w:rPr>
+      </w:pPr>
+      <w:r>
+        <w:rPr>
+          <w:rFonts w:ascii="Arabic Typesetting" w:hAnsi="Arabic Typesetting" w:cs="Arabic Typesetting" w:hint="cs"/>
+          <w:b/>
+          <w:bCs/>
+          <w:sz w:val="32"/>
+          <w:szCs w:val="32"/>
+        </w:rPr>
+        <w:t>DevOps Practicum with Jenkins, Docker, Kubernetes, and Ansible (</w:t>
+      </w:r>
+      <w:r>
+        <w:rPr>
+          <w:rFonts w:ascii="Arabic Typesetting" w:hAnsi="Arabic Typesetting" w:cs="Arabic Typesetting"/>
+          <w:b/>
+          <w:bCs/>
+          <w:sz w:val="32"/>
+          <w:szCs w:val="32"/>
+          <w:lang w:val="en-US"/>
+        </w:rPr>
+        <w:t>NEXT JS</w:t>
+      </w:r>
+      <w:r>
+        <w:rPr>
+          <w:rFonts w:ascii="Arabic Typesetting" w:hAnsi="Arabic Typesetting" w:cs="Arabic Typesetting" w:hint="cs"/>
+          <w:b/>
+          <w:bCs/>
+          <w:sz w:val="32"/>
+          <w:szCs w:val="32"/>
+        </w:rPr>
+        <w:t>)</w:t>
+      </w:r>
+    </w:p>
+    <w:p>
+      <w:pPr>
+        <w:rPr>
+          <w:rFonts w:ascii="Arabic Typesetting" w:hAnsi="Arabic Typesetting" w:cs="Arabic Typesetting"/>
+          <w:sz w:val="32"/>
+          <w:szCs w:val="32"/>
+          <w:lang w:val="en-US"/>
+        </w:rPr>
+      </w:pPr>
+      <w:r>
+        <w:rPr>
+          <w:rFonts w:ascii="Arabic Typesetting" w:hAnsi="Arabic Typesetting" w:cs="Arabic Typesetting"/>
+          <w:sz w:val="32"/>
+          <w:szCs w:val="32"/>
+          <w:lang w:val="en-US"/>
+        </w:rPr>
+        <w:t>Arkinov-Zhanbolat IT2-2211</w:t>
+      </w:r>
+    </w:p>
+    <w:p>
+      <w:pPr>
+        <w:rPr>
+          <w:lang w:val="en-US"/>
+        </w:rPr>
+      </w:pPr>
+      <w:hyperlink r:id="rId5" w:history="1">
+        <w:r>
+          <w:rPr>
+            <w:rStyle w:val="Hyperlink"/>
+            <w:lang w:val="en-US"/>
+          </w:rPr>
+          <w:t>https://github.com/MUNICIPALIST/RK2-todo-app</w:t>
+        </w:r>
+        <w:r>
+          <w:rPr>
+            <w:rStyle w:val="Hyperlink"/>
+            <w:lang w:val="en-US"/>
+          </w:rPr>
+          <w:t xml:space="preserve"> </w:t>
+        </w:r>
+      </w:hyperlink>
+      <w:r>
+        <w:rPr>
+          <w:lang w:val="en-US"/>
+        </w:rPr>
+        <w:t>REPO</w:t>
+      </w:r>
+    </w:p>
+    <w:p>
+      <w:pPr>
+        <w:rPr>
+          <w:rFonts w:ascii="Arabic Typesetting" w:hAnsi="Arabic Typesetting" w:cs="Arabic Typesetting"/>
+          <w:sz w:val="32"/>
+          <w:szCs w:val="32"/>
+        </w:rPr>
+      </w:pPr>
+      <w:r>
+        <w:rPr>
+          <w:rFonts w:ascii="Arabic Typesetting" w:hAnsi="Arabic Typesetting" w:cs="Arabic Typesetting" w:hint="cs"/>
+          <w:sz w:val="32"/>
+          <w:szCs w:val="32"/>
+          <w:highlight w:val="green"/>
+        </w:rPr>
+        <w:t>Part 1: Docker</w:t>
+      </w:r>
+    </w:p>
+    <w:p>
+      <w:pPr>
+        <w:numPr>
+          <w:ilvl w:val="0"/>
+          <w:numId w:val="1"/>
+        </w:numPr>
+        <w:rPr>
+          <w:rFonts w:ascii="Arabic Typesetting" w:hAnsi="Arabic Typesetting" w:cs="Arabic Typesetting"/>
+          <w:sz w:val="32"/>
+          <w:szCs w:val="32"/>
+        </w:rPr>
+      </w:pPr>
+      <w:r>
+        <w:rPr>
+          <w:rFonts w:ascii="Arabic Typesetting" w:hAnsi="Arabic Typesetting" w:cs="Arabic Typesetting" w:hint="cs"/>
+          <w:sz w:val="32"/>
+          <w:szCs w:val="32"/>
+        </w:rPr>
+        <w:t>Create a simple Spring Boot application (</w:t>
+      </w:r>
+      <w:r>
+        <w:rPr>
+          <w:rFonts w:ascii="Arabic Typesetting" w:hAnsi="Arabic Typesetting" w:cs="Arabic Typesetting" w:hint="cs"/>
+          <w:sz w:val="32"/>
+          <w:szCs w:val="32"/>
+        </w:rPr>
+        <w:t xml:space="preserve">for ex </w:t>
+      </w:r>
+      <w:r>
+        <w:rPr>
+          <w:rFonts w:ascii="Arabic Typesetting" w:hAnsi="Arabic Typesetting" w:cs="Arabic Typesetting" w:hint="cs"/>
+          <w:sz w:val="32"/>
+          <w:szCs w:val="32"/>
+        </w:rPr>
+        <w:t xml:space="preserve">ToDo </w:t>
+      </w:r>
+      <w:r>
+        <w:rPr>
+          <w:rFonts w:ascii="Arabic Typesetting" w:hAnsi="Arabic Typesetting" w:cs="Arabic Typesetting" w:hint="cs"/>
+          <w:sz w:val="32"/>
+          <w:szCs w:val="32"/>
+        </w:rPr>
+        <w:t>or Online library</w:t>
+      </w:r>
+      <w:r>
+        <w:rPr>
+          <w:rFonts w:ascii="Arabic Typesetting" w:hAnsi="Arabic Typesetting" w:cs="Arabic Typesetting" w:hint="cs"/>
+          <w:sz w:val="32"/>
+          <w:szCs w:val="32"/>
+        </w:rPr>
+        <w:t>) with a REST controller /tasks</w:t>
+      </w:r>
+      <w:r>
+        <w:rPr>
+          <w:rFonts w:ascii="Arabic Typesetting" w:hAnsi="Arabic Typesetting" w:cs="Arabic Typesetting" w:hint="cs"/>
+          <w:sz w:val="32"/>
+          <w:szCs w:val="32"/>
+        </w:rPr>
+        <w:t xml:space="preserve"> or /books</w:t>
+      </w:r>
+    </w:p>
+    <w:p>
+      <w:pPr>
+        <w:rPr>
+          <w:rFonts w:ascii="Times New Roman" w:hAnsi="Times New Roman" w:cs="Times New Roman"/>
+          <w:lang w:val="en-US"/>
+        </w:rPr>
+      </w:pPr>
+      <w:r>
+        <w:rPr>
+          <w:rFonts w:ascii="Times New Roman" w:hAnsi="Times New Roman" w:cs="Times New Roman"/>
+          <w:lang w:val="en-US"/>
+        </w:rPr>
+        <w:t xml:space="preserve">I’m creating Next js application </w:t>
+      </w:r>
+    </w:p>
+    <w:p>
+      <w:pPr>
+        <w:numPr>
+          <w:ilvl w:val="0"/>
+          <w:numId w:val="2"/>
+        </w:numPr>
+        <w:rPr>
+          <w:rFonts w:ascii="Arabic Typesetting" w:hAnsi="Arabic Typesetting" w:cs="Arabic Typesetting"/>
+          <w:sz w:val="32"/>
+          <w:szCs w:val="32"/>
+        </w:rPr>
+      </w:pPr>
+      <w:r>
+        <w:rPr>
+          <w:rFonts w:ascii="Times New Roman" w:hAnsi="Times New Roman" w:cs="Times New Roman"/>
+          <w:lang w:val="en-US"/>
+        </w:rPr>
+        <w:t xml:space="preserve">Dockerfile of my application </w:t>
+      </w:r>
+      <w:r>
+        <w:rPr>
+          <w:rFonts w:ascii="Arabic Typesetting" w:hAnsi="Arabic Typesetting" w:cs="Arabic Typesetting" w:hint="cs"/>
+          <w:sz w:val="32"/>
+          <w:szCs w:val="32"/>
+        </w:rPr>
+        <w:t>Create a Dockerfile to containerize the application:</w:t>
+      </w:r>
+    </w:p>
+    <w:p>
+      <w:pPr>
+        <w:rPr>
+          <w:rFonts w:ascii="Arabic Typesetting" w:hAnsi="Arabic Typesetting" w:cs="Arabic Typesetting"/>
+          <w:sz w:val="32"/>
+          <w:szCs w:val="32"/>
+        </w:rPr>
+      </w:pPr>
+      <w:r>
+        <w:rPr>
+          <w:rFonts w:ascii="Arabic Typesetting" w:hAnsi="Arabic Typesetting" w:cs="Arabic Typesetting"/>
+          <w:sz w:val="32"/>
+          <w:szCs w:val="32"/>
+        </w:rPr>
+        <w:drawing>
+          <wp:inline distT="0" distB="0" distL="0" distR="0" wp14:anchorId="06DAE618" wp14:editId="4D5286D4">
+            <wp:extent cx="5943600" cy="5303520"/>
+            <wp:effectExtent l="0" t="0" r="0" b="5080"/>
+            <wp:docPr id="2018489985" name="Picture 1"/>
+            <wp:cNvGraphicFramePr>
+              <a:graphicFrameLocks xmlns:a="http://schemas.openxmlformats.org/drawingml/2006/main" noChangeAspect="1"/>
+            </wp:cNvGraphicFramePr>
+            <a:graphic xmlns:a="http://schemas.openxmlformats.org/drawingml/2006/main">
+              <a:graphicData uri="http://schemas.openxmlformats.org/drawingml/2006/picture">
+                <pic:pic xmlns:pic="http://schemas.openxmlformats.org/drawingml/2006/picture">
+                  <pic:nvPicPr>
+                    <pic:cNvPr id="2018489985" name=""/>
+                    <pic:cNvPicPr/>
+                  </pic:nvPicPr>
+                  <pic:blipFill>
+                    <a:blip r:embed="rId6"/>
+                    <a:stretch>
+                      <a:fillRect/>
+                    </a:stretch>
+                  </pic:blipFill>
+                  <pic:spPr>
+                    <a:xfrm>
+                      <a:off x="0" y="0"/>
+                      <a:ext cx="5943600" cy="5303520"/>
+                    </a:xfrm>
+                    <a:prstGeom prst="rect">
+                      <a:avLst/>
+                    </a:prstGeom>
+                  </pic:spPr>
+                </pic:pic>
+              </a:graphicData>
+            </a:graphic>
+          </wp:inline>
+        </w:drawing>
+      </w:r>
+    </w:p>
+    <w:p>
+      <w:pPr>
+        <w:rPr>
+          <w:rFonts w:ascii="Times New Roman" w:hAnsi="Times New Roman" w:cs="Times New Roman"/>
+          <w:lang w:val="en-US"/>
+        </w:rPr>
+      </w:pPr>
+      <w:r>
+        <w:rPr>
+          <w:rFonts w:ascii="Times New Roman" w:hAnsi="Times New Roman" w:cs="Times New Roman"/>
+          <w:lang w:val="en-US"/>
+        </w:rPr>
+        <w:lastRenderedPageBreak/>
+        <w:t>My web application</w:t>
+      </w:r>
+      <w:r>
+        <w:rPr>
+          <w:rFonts w:ascii="Times New Roman" w:hAnsi="Times New Roman" w:cs="Times New Roman"/>
+          <w:lang w:val="en-US"/>
+        </w:rPr>
+        <w:br/>
+        <w:t>docker build -t web-app</w:t>
+      </w:r>
+    </w:p>
+    <w:p>
+      <w:pPr>
+        <w:rPr>
+          <w:rFonts w:ascii="Times New Roman" w:hAnsi="Times New Roman" w:cs="Times New Roman"/>
+          <w:lang w:val="en-US"/>
+        </w:rPr>
+      </w:pPr>
+      <w:r>
+        <w:rPr>
+          <w:rFonts w:ascii="Times New Roman" w:hAnsi="Times New Roman" w:cs="Times New Roman"/>
+          <w:lang w:val="en-US"/>
+        </w:rPr>
+        <w:t>Docker run -p 4000:4000 web-app</w:t>
+      </w:r>
+    </w:p>
+    <w:p>
+      <w:pPr>
+        <w:rPr>
+          <w:rFonts w:ascii="Times New Roman" w:hAnsi="Times New Roman" w:cs="Times New Roman"/>
+          <w:lang w:val="en-US"/>
+        </w:rPr>
+      </w:pPr>
+      <w:r>
+        <w:rPr>
+          <w:rFonts w:ascii="Times New Roman" w:hAnsi="Times New Roman" w:cs="Times New Roman"/>
+          <w:lang w:val="en-US"/>
+        </w:rPr>
+        <w:drawing>
+          <wp:inline distT="0" distB="0" distL="0" distR="0" wp14:anchorId="5506AB3C" wp14:editId="4AFFAA38">
+            <wp:extent cx="5943600" cy="3224530"/>
+            <wp:effectExtent l="0" t="0" r="0" b="1270"/>
+            <wp:docPr id="178420966" name="Picture 1"/>
+            <wp:cNvGraphicFramePr>
+              <a:graphicFrameLocks xmlns:a="http://schemas.openxmlformats.org/drawingml/2006/main" noChangeAspect="1"/>
+            </wp:cNvGraphicFramePr>
+            <a:graphic xmlns:a="http://schemas.openxmlformats.org/drawingml/2006/main">
+              <a:graphicData uri="http://schemas.openxmlformats.org/drawingml/2006/picture">
+                <pic:pic xmlns:pic="http://schemas.openxmlformats.org/drawingml/2006/picture">
+                  <pic:nvPicPr>
+                    <pic:cNvPr id="178420966" name=""/>
+                    <pic:cNvPicPr/>
+                  </pic:nvPicPr>
+                  <pic:blipFill>
+                    <a:blip r:embed="rId7"/>
+                    <a:stretch>
+                      <a:fillRect/>
+                    </a:stretch>
+                  </pic:blipFill>
+                  <pic:spPr>
+                    <a:xfrm>
+                      <a:off x="0" y="0"/>
+                      <a:ext cx="5943600" cy="3224530"/>
+                    </a:xfrm>
+                    <a:prstGeom prst="rect">
+                      <a:avLst/>
+                    </a:prstGeom>
+                  </pic:spPr>
+                </pic:pic>
+              </a:graphicData>
+            </a:graphic>
+          </wp:inline>
+        </w:drawing>
+      </w:r>
+    </w:p>
+    <w:p>
+      <w:pPr>
+        <w:rPr>
+          <w:rFonts w:ascii="Times New Roman" w:hAnsi="Times New Roman" w:cs="Times New Roman"/>
+          <w:lang w:val="en-US"/>
+        </w:rPr>
+      </w:pPr>
+      <w:r>
+        <w:rPr>
+          <w:rFonts w:ascii="Times New Roman" w:hAnsi="Times New Roman" w:cs="Times New Roman"/>
+          <w:lang w:val="en-US"/>
+        </w:rPr>
+        <w:drawing>
+          <wp:inline distT="0" distB="0" distL="0" distR="0" wp14:anchorId="3714C2D7" wp14:editId="070C0A2F">
+            <wp:extent cx="5943600" cy="281305"/>
+            <wp:effectExtent l="0" t="0" r="0" b="0"/>
+            <wp:docPr id="1972434249" name="Picture 1"/>
+            <wp:cNvGraphicFramePr>
+              <a:graphicFrameLocks xmlns:a="http://schemas.openxmlformats.org/drawingml/2006/main" noChangeAspect="1"/>
+            </wp:cNvGraphicFramePr>
+            <a:graphic xmlns:a="http://schemas.openxmlformats.org/drawingml/2006/main">
+              <a:graphicData uri="http://schemas.openxmlformats.org/drawingml/2006/picture">
+                <pic:pic xmlns:pic="http://schemas.openxmlformats.org/drawingml/2006/picture">
+                  <pic:nvPicPr>
+                    <pic:cNvPr id="1972434249" name=""/>
+                    <pic:cNvPicPr/>
+                  </pic:nvPicPr>
+                  <pic:blipFill>
+                    <a:blip r:embed="rId8"/>
+                    <a:stretch>
+                      <a:fillRect/>
+                    </a:stretch>
+                  </pic:blipFill>
+                  <pic:spPr>
+                    <a:xfrm>
+                      <a:off x="0" y="0"/>
+                      <a:ext cx="5943600" cy="281305"/>
+                    </a:xfrm>
+                    <a:prstGeom prst="rect">
+                      <a:avLst/>
+                    </a:prstGeom>
+                  </pic:spPr>
+                </pic:pic>
+              </a:graphicData>
+            </a:graphic>
+          </wp:inline>
+        </w:drawing>
+      </w:r>
+    </w:p>
+    <w:p>
+      <w:pPr>
+        <w:rPr>
+          <w:rFonts w:ascii="Times New Roman" w:hAnsi="Times New Roman" w:cs="Times New Roman"/>
+          <w:lang w:val="en-US"/>
+        </w:rPr>
+      </w:pPr>
+    </w:p>
+    <w:p>
+      <w:pPr>
+        <w:rPr>
+          <w:rFonts w:ascii="Times New Roman" w:hAnsi="Times New Roman" w:cs="Times New Roman"/>
+          <w:lang w:val="en-US"/>
+        </w:rPr>
+      </w:pPr>
+    </w:p>
+    <w:p>
+      <w:pPr>
+        <w:rPr>
+          <w:rFonts w:ascii="Times New Roman" w:hAnsi="Times New Roman" w:cs="Times New Roman"/>
+          <w:lang w:val="en-US"/>
+        </w:rPr>
+      </w:pPr>
+    </w:p>
+    <w:p>
+      <w:pPr>
+        <w:rPr>
+          <w:rFonts w:ascii="Times New Roman" w:hAnsi="Times New Roman" w:cs="Times New Roman"/>
+          <w:lang w:val="en-US"/>
+        </w:rPr>
+      </w:pPr>
+    </w:p>
+    <w:p>
+      <w:pPr>
+        <w:rPr>
+          <w:rFonts w:ascii="Times New Roman" w:hAnsi="Times New Roman" w:cs="Times New Roman"/>
+          <w:lang w:val="en-US"/>
+        </w:rPr>
+      </w:pPr>
+    </w:p>
+    <w:p>
+      <w:pPr>
+        <w:rPr>
+          <w:rFonts w:ascii="Times New Roman" w:hAnsi="Times New Roman" w:cs="Times New Roman"/>
+          <w:lang w:val="en-US"/>
+        </w:rPr>
+      </w:pPr>
+    </w:p>
+    <w:p>
+      <w:pPr>
+        <w:rPr>
+          <w:rFonts w:ascii="Times New Roman" w:hAnsi="Times New Roman" w:cs="Times New Roman"/>
+          <w:lang w:val="en-US"/>
+        </w:rPr>
+      </w:pPr>
+    </w:p>
+    <w:p>
+      <w:pPr>
+        <w:rPr>
+          <w:rFonts w:ascii="Times New Roman" w:hAnsi="Times New Roman" w:cs="Times New Roman"/>
+          <w:lang w:val="en-US"/>
+        </w:rPr>
+      </w:pPr>
+    </w:p>
+    <w:p>
+      <w:pPr>
+        <w:rPr>
+          <w:rFonts w:ascii="Times New Roman" w:hAnsi="Times New Roman" w:cs="Times New Roman"/>
+          <w:lang w:val="en-US"/>
+        </w:rPr>
+      </w:pPr>
+    </w:p>
+    <w:p>
+      <w:pPr>
+        <w:rPr>
+          <w:rFonts w:ascii="Times New Roman" w:hAnsi="Times New Roman" w:cs="Times New Roman"/>
+          <w:lang w:val="en-US"/>
+        </w:rPr>
+      </w:pPr>
+    </w:p>
+    <w:p>
+      <w:pPr>
+        <w:rPr>
+          <w:rFonts w:ascii="Times New Roman" w:hAnsi="Times New Roman" w:cs="Times New Roman"/>
+          <w:lang w:val="en-US"/>
+        </w:rPr>
+      </w:pPr>
+    </w:p>
+    <w:p>
+      <w:pPr>
+        <w:rPr>
+          <w:rFonts w:ascii="Times New Roman" w:hAnsi="Times New Roman" w:cs="Times New Roman"/>
+          <w:lang w:val="en-US"/>
+        </w:rPr>
+      </w:pPr>
+    </w:p>
+    <w:p>
+      <w:pPr>
+        <w:numPr>
+          <w:ilvl w:val="0"/>
+          <w:numId w:val="3"/>
+        </w:numPr>
+        <w:rPr>
+          <w:rFonts w:ascii="Arabic Typesetting" w:hAnsi="Arabic Typesetting" w:cs="Arabic Typesetting"/>
+          <w:sz w:val="32"/>
+          <w:szCs w:val="32"/>
+        </w:rPr>
+      </w:pPr>
+      <w:r>
+        <w:rPr>
+          <w:rFonts w:ascii="Arabic Typesetting" w:hAnsi="Arabic Typesetting" w:cs="Arabic Typesetting" w:hint="cs"/>
+          <w:sz w:val="32"/>
+          <w:szCs w:val="32"/>
+        </w:rPr>
+        <w:lastRenderedPageBreak/>
+        <w:t>Create a Docker Compose file</w:t>
+      </w:r>
+    </w:p>
+    <w:p>
+      <w:pPr>
+        <w:rPr>
+          <w:rFonts w:ascii="Times New Roman" w:hAnsi="Times New Roman" w:cs="Times New Roman"/>
+          <w:lang w:val="en-US"/>
+        </w:rPr>
+      </w:pPr>
+      <w:r>
+        <w:rPr>
+          <w:rFonts w:ascii="Times New Roman" w:hAnsi="Times New Roman" w:cs="Times New Roman"/>
+          <w:lang w:val="en-US"/>
+        </w:rPr>
+        <w:drawing>
+          <wp:inline distT="0" distB="0" distL="0" distR="0" wp14:anchorId="0C203FA4" wp14:editId="04B0BBCA">
+            <wp:extent cx="5943600" cy="5689600"/>
+            <wp:effectExtent l="0" t="0" r="0" b="0"/>
+            <wp:docPr id="1918380227" name="Picture 1"/>
+            <wp:cNvGraphicFramePr>
+              <a:graphicFrameLocks xmlns:a="http://schemas.openxmlformats.org/drawingml/2006/main" noChangeAspect="1"/>
+            </wp:cNvGraphicFramePr>
+            <a:graphic xmlns:a="http://schemas.openxmlformats.org/drawingml/2006/main">
+              <a:graphicData uri="http://schemas.openxmlformats.org/drawingml/2006/picture">
+                <pic:pic xmlns:pic="http://schemas.openxmlformats.org/drawingml/2006/picture">
+                  <pic:nvPicPr>
+                    <pic:cNvPr id="1918380227" name=""/>
+                    <pic:cNvPicPr/>
+                  </pic:nvPicPr>
+                  <pic:blipFill>
+                    <a:blip r:embed="rId9"/>
+                    <a:stretch>
+                      <a:fillRect/>
+                    </a:stretch>
+                  </pic:blipFill>
+                  <pic:spPr>
+                    <a:xfrm>
+                      <a:off x="0" y="0"/>
+                      <a:ext cx="5943600" cy="5689600"/>
+                    </a:xfrm>
+                    <a:prstGeom prst="rect">
+                      <a:avLst/>
+                    </a:prstGeom>
+                  </pic:spPr>
+                </pic:pic>
+              </a:graphicData>
+            </a:graphic>
+          </wp:inline>
+        </w:drawing>
+      </w:r>
+    </w:p>
+    <w:p>
+      <w:pPr>
+        <w:rPr>
+          <w:rFonts w:ascii="Times New Roman" w:hAnsi="Times New Roman" w:cs="Times New Roman"/>
+          <w:lang w:val="en-US"/>
+        </w:rPr>
+      </w:pPr>
+    </w:p>
+    <w:p>
+      <w:pPr>
+        <w:rPr>
+          <w:rFonts w:ascii="Times New Roman" w:hAnsi="Times New Roman" w:cs="Times New Roman"/>
+          <w:lang w:val="en-US"/>
+        </w:rPr>
+      </w:pPr>
+      <w:r>
+        <w:rPr>
+          <w:rFonts w:ascii="Times New Roman" w:hAnsi="Times New Roman" w:cs="Times New Roman"/>
+          <w:lang w:val="en-US"/>
+        </w:rPr>
+        <w:t>Docker images</w:t>
+      </w:r>
+    </w:p>
+    <w:p>
+      <w:pPr>
+        <w:rPr>
+          <w:rFonts w:ascii="Times New Roman" w:hAnsi="Times New Roman" w:cs="Times New Roman"/>
+          <w:lang w:val="en-US"/>
+        </w:rPr>
+      </w:pPr>
+      <w:r>
+        <w:rPr>
+          <w:rFonts w:ascii="Times New Roman" w:hAnsi="Times New Roman" w:cs="Times New Roman"/>
+          <w:lang w:val="en-US"/>
+        </w:rPr>
+        <w:drawing>
+          <wp:inline distT="0" distB="0" distL="0" distR="0" wp14:anchorId="685992DA" wp14:editId="1096C98D">
+            <wp:extent cx="5943600" cy="624205"/>
+            <wp:effectExtent l="0" t="0" r="0" b="0"/>
+            <wp:docPr id="231918957" name="Picture 1"/>
+            <wp:cNvGraphicFramePr>
+              <a:graphicFrameLocks xmlns:a="http://schemas.openxmlformats.org/drawingml/2006/main" noChangeAspect="1"/>
+            </wp:cNvGraphicFramePr>
+            <a:graphic xmlns:a="http://schemas.openxmlformats.org/drawingml/2006/main">
+              <a:graphicData uri="http://schemas.openxmlformats.org/drawingml/2006/picture">
+                <pic:pic xmlns:pic="http://schemas.openxmlformats.org/drawingml/2006/picture">
+                  <pic:nvPicPr>
+                    <pic:cNvPr id="231918957" name=""/>
+                    <pic:cNvPicPr/>
+                  </pic:nvPicPr>
+                  <pic:blipFill>
+                    <a:blip r:embed="rId10"/>
+                    <a:stretch>
+                      <a:fillRect/>
+                    </a:stretch>
+                  </pic:blipFill>
+                  <pic:spPr>
+                    <a:xfrm>
+                      <a:off x="0" y="0"/>
+                      <a:ext cx="5943600" cy="624205"/>
+                    </a:xfrm>
+                    <a:prstGeom prst="rect">
+                      <a:avLst/>
+                    </a:prstGeom>
+                  </pic:spPr>
+                </pic:pic>
+              </a:graphicData>
+            </a:graphic>
+          </wp:inline>
+        </w:drawing>
+      </w:r>
+    </w:p>
+    <w:p>
+      <w:pPr>
+        <w:rPr>
+          <w:rFonts w:ascii="Times New Roman" w:hAnsi="Times New Roman" w:cs="Times New Roman"/>
+          <w:lang w:val="ru-RU"/>
+        </w:rPr>
+      </w:pPr>
+    </w:p>
+    <w:p>
+      <w:pPr>
+        <w:rPr>
+          <w:rFonts w:ascii="Times New Roman" w:hAnsi="Times New Roman" w:cs="Times New Roman"/>
+          <w:lang w:val="en-US"/>
+        </w:rPr>
+      </w:pPr>
+    </w:p>
+    <w:p>
+      <w:pPr>
+        <w:rPr>
+          <w:rFonts w:ascii="Arabic Typesetting" w:hAnsi="Arabic Typesetting" w:cs="Arabic Typesetting"/>
+          <w:sz w:val="32"/>
+          <w:szCs w:val="32"/>
+        </w:rPr>
+      </w:pPr>
+      <w:r>
+        <w:rPr>
+          <w:rFonts w:ascii="Arabic Typesetting" w:hAnsi="Arabic Typesetting" w:cs="Arabic Typesetting" w:hint="cs"/>
+          <w:sz w:val="32"/>
+          <w:szCs w:val="32"/>
+          <w:highlight w:val="green"/>
+        </w:rPr>
+        <w:lastRenderedPageBreak/>
+        <w:t>Part 2: Jenkins – CI/CD</w:t>
+      </w:r>
+    </w:p>
+    <w:p>
+      <w:pPr>
+        <w:numPr>
+          <w:ilvl w:val="0"/>
+          <w:numId w:val="4"/>
+        </w:numPr>
+        <w:rPr>
+          <w:rFonts w:ascii="Arabic Typesetting" w:hAnsi="Arabic Typesetting" w:cs="Arabic Typesetting"/>
+          <w:sz w:val="32"/>
+          <w:szCs w:val="32"/>
+        </w:rPr>
+      </w:pPr>
+      <w:r>
+        <w:rPr>
+          <w:rFonts w:ascii="Arabic Typesetting" w:hAnsi="Arabic Typesetting" w:cs="Arabic Typesetting" w:hint="cs"/>
+          <w:sz w:val="32"/>
+          <w:szCs w:val="32"/>
+        </w:rPr>
+        <w:t>Install Jenkins.</w:t>
+      </w:r>
+    </w:p>
+    <w:p>
+      <w:pPr>
+        <w:rPr>
+          <w:rFonts w:ascii="Times New Roman" w:hAnsi="Times New Roman" w:cs="Times New Roman"/>
+          <w:lang w:val="ru-RU"/>
+        </w:rPr>
+      </w:pPr>
+      <w:r>
+        <w:rPr>
+          <w:rFonts w:ascii="Times New Roman" w:hAnsi="Times New Roman" w:cs="Times New Roman"/>
+          <w:lang w:val="ru-RU"/>
+        </w:rPr>
+        <w:drawing>
+          <wp:inline distT="0" distB="0" distL="0" distR="0" wp14:anchorId="14ABC848" wp14:editId="38EBEDA9">
+            <wp:extent cx="5943600" cy="2768600"/>
+            <wp:effectExtent l="0" t="0" r="0" b="0"/>
+            <wp:docPr id="450404020" name="Picture 1"/>
+            <wp:cNvGraphicFramePr>
+              <a:graphicFrameLocks xmlns:a="http://schemas.openxmlformats.org/drawingml/2006/main" noChangeAspect="1"/>
+            </wp:cNvGraphicFramePr>
+            <a:graphic xmlns:a="http://schemas.openxmlformats.org/drawingml/2006/main">
+              <a:graphicData uri="http://schemas.openxmlformats.org/drawingml/2006/picture">
+                <pic:pic xmlns:pic="http://schemas.openxmlformats.org/drawingml/2006/picture">
+                  <pic:nvPicPr>
+                    <pic:cNvPr id="450404020" name=""/>
+                    <pic:cNvPicPr/>
+                  </pic:nvPicPr>
+                  <pic:blipFill>
+                    <a:blip r:embed="rId11"/>
+                    <a:stretch>
+                      <a:fillRect/>
+                    </a:stretch>
+                  </pic:blipFill>
+                  <pic:spPr>
+                    <a:xfrm>
+                      <a:off x="0" y="0"/>
+                      <a:ext cx="5943600" cy="2768600"/>
+                    </a:xfrm>
+                    <a:prstGeom prst="rect">
+                      <a:avLst/>
+                    </a:prstGeom>
+                  </pic:spPr>
+                </pic:pic>
+              </a:graphicData>
+            </a:graphic>
+          </wp:inline>
+        </w:drawing>
+      </w:r>
+    </w:p>
+    <w:p>
+      <w:pPr>
+        <w:rPr>
+          <w:rFonts w:ascii="Times New Roman" w:hAnsi="Times New Roman" w:cs="Times New Roman"/>
+          <w:lang w:val="en-US"/>
+        </w:rPr>
+      </w:pPr>
+      <w:r>
+        <w:rPr>
+          <w:rFonts w:ascii="Times New Roman" w:hAnsi="Times New Roman" w:cs="Times New Roman"/>
+          <w:lang w:val="en-US"/>
+        </w:rPr>
+        <w:drawing>
+          <wp:inline distT="0" distB="0" distL="0" distR="0" wp14:anchorId="1D521FCB" wp14:editId="52F666B4">
+            <wp:extent cx="5943600" cy="428625"/>
+            <wp:effectExtent l="0" t="0" r="0" b="3175"/>
+            <wp:docPr id="427470527" name="Picture 1"/>
+            <wp:cNvGraphicFramePr>
+              <a:graphicFrameLocks xmlns:a="http://schemas.openxmlformats.org/drawingml/2006/main" noChangeAspect="1"/>
+            </wp:cNvGraphicFramePr>
+            <a:graphic xmlns:a="http://schemas.openxmlformats.org/drawingml/2006/main">
+              <a:graphicData uri="http://schemas.openxmlformats.org/drawingml/2006/picture">
+                <pic:pic xmlns:pic="http://schemas.openxmlformats.org/drawingml/2006/picture">
+                  <pic:nvPicPr>
+                    <pic:cNvPr id="427470527" name=""/>
+                    <pic:cNvPicPr/>
+                  </pic:nvPicPr>
+                  <pic:blipFill>
+                    <a:blip r:embed="rId12"/>
+                    <a:stretch>
+                      <a:fillRect/>
+                    </a:stretch>
+                  </pic:blipFill>
+                  <pic:spPr>
+                    <a:xfrm>
+                      <a:off x="0" y="0"/>
+                      <a:ext cx="5943600" cy="428625"/>
+                    </a:xfrm>
+                    <a:prstGeom prst="rect">
+                      <a:avLst/>
+                    </a:prstGeom>
+                  </pic:spPr>
+                </pic:pic>
+              </a:graphicData>
+            </a:graphic>
+          </wp:inline>
+        </w:drawing>
+      </w:r>
+    </w:p>
+    <w:p>
+      <w:pPr>
+        <w:rPr>
+          <w:rFonts w:ascii="Times New Roman" w:hAnsi="Times New Roman" w:cs="Times New Roman"/>
+          <w:lang w:val="en-US"/>
+        </w:rPr>
+      </w:pPr>
+    </w:p>
+    <w:p>
+      <w:pPr>
+        <w:rPr>
+          <w:rFonts w:ascii="Times New Roman" w:hAnsi="Times New Roman" w:cs="Times New Roman"/>
+          <w:lang w:val="en-US"/>
+        </w:rPr>
+      </w:pPr>
+    </w:p>
+    <w:p>
+      <w:pPr>
+        <w:rPr>
+          <w:rFonts w:ascii="Times New Roman" w:hAnsi="Times New Roman" w:cs="Times New Roman"/>
+          <w:lang w:val="ru-RU"/>
+        </w:rPr>
+      </w:pPr>
+      <w:r>
+        <w:rPr>
+          <w:rFonts w:ascii="Times New Roman" w:hAnsi="Times New Roman" w:cs="Times New Roman"/>
+          <w:lang w:val="en-US"/>
+        </w:rPr>
+        <w:drawing>
+          <wp:inline distT="0" distB="0" distL="0" distR="0" wp14:anchorId="492DCC14" wp14:editId="5E638351">
+            <wp:extent cx="5943600" cy="3342640"/>
+            <wp:effectExtent l="0" t="0" r="0" b="0"/>
+            <wp:docPr id="1002165588" name="Picture 1"/>
+            <wp:cNvGraphicFramePr>
+              <a:graphicFrameLocks xmlns:a="http://schemas.openxmlformats.org/drawingml/2006/main" noChangeAspect="1"/>
+            </wp:cNvGraphicFramePr>
+            <a:graphic xmlns:a="http://schemas.openxmlformats.org/drawingml/2006/main">
+              <a:graphicData uri="http://schemas.openxmlformats.org/drawingml/2006/picture">
+                <pic:pic xmlns:pic="http://schemas.openxmlformats.org/drawingml/2006/picture">
+                  <pic:nvPicPr>
+                    <pic:cNvPr id="1002165588" name=""/>
+                    <pic:cNvPicPr/>
+                  </pic:nvPicPr>
+                  <pic:blipFill>
+                    <a:blip r:embed="rId13"/>
+                    <a:stretch>
+                      <a:fillRect/>
+                    </a:stretch>
+                  </pic:blipFill>
+                  <pic:spPr>
+                    <a:xfrm>
+                      <a:off x="0" y="0"/>
+                      <a:ext cx="5943600" cy="3342640"/>
+                    </a:xfrm>
+                    <a:prstGeom prst="rect">
+                      <a:avLst/>
+                    </a:prstGeom>
+                  </pic:spPr>
+                </pic:pic>
+              </a:graphicData>
+            </a:graphic>
+          </wp:inline>
+        </w:drawing>
+      </w:r>
+    </w:p>
+    <w:p>
+      <w:pPr>
+        <w:rPr>
+          <w:rFonts w:ascii="Times New Roman" w:hAnsi="Times New Roman" w:cs="Times New Roman"/>
+          <w:lang w:val="ru-RU"/>
+        </w:rPr>
+      </w:pPr>
+      <w:r>
+        <w:rPr>
+          <w:rFonts w:ascii="Times New Roman" w:hAnsi="Times New Roman" w:cs="Times New Roman"/>
+          <w:lang w:val="ru-RU"/>
+        </w:rPr>
+        <w:lastRenderedPageBreak/>
+        <w:drawing>
+          <wp:inline distT="0" distB="0" distL="0" distR="0" wp14:anchorId="029F6F60" wp14:editId="398062C2">
+            <wp:extent cx="5106670" cy="8229600"/>
+            <wp:effectExtent l="0" t="0" r="0" b="0"/>
+            <wp:docPr id="218757898" name="Picture 1"/>
+            <wp:cNvGraphicFramePr>
+              <a:graphicFrameLocks xmlns:a="http://schemas.openxmlformats.org/drawingml/2006/main" noChangeAspect="1"/>
+            </wp:cNvGraphicFramePr>
+            <a:graphic xmlns:a="http://schemas.openxmlformats.org/drawingml/2006/main">
+              <a:graphicData uri="http://schemas.openxmlformats.org/drawingml/2006/picture">
+                <pic:pic xmlns:pic="http://schemas.openxmlformats.org/drawingml/2006/picture">
+                  <pic:nvPicPr>
+                    <pic:cNvPr id="218757898" name=""/>
+                    <pic:cNvPicPr/>
+                  </pic:nvPicPr>
+                  <pic:blipFill>
+                    <a:blip r:embed="rId14"/>
+                    <a:stretch>
+                      <a:fillRect/>
+                    </a:stretch>
+                  </pic:blipFill>
+                  <pic:spPr>
+                    <a:xfrm>
+                      <a:off x="0" y="0"/>
+                      <a:ext cx="5106670" cy="8229600"/>
+                    </a:xfrm>
+                    <a:prstGeom prst="rect">
+                      <a:avLst/>
+                    </a:prstGeom>
+                  </pic:spPr>
+                </pic:pic>
+              </a:graphicData>
+            </a:graphic>
+          </wp:inline>
+        </w:drawing>
+      </w:r>
+    </w:p>
+    <w:p>
+      <w:pPr>
+        <w:ind w:left="720"/>
+        <w:rPr>
+          <w:rFonts w:ascii="Arabic Typesetting" w:hAnsi="Arabic Typesetting" w:cs="Arabic Typesetting"/>
+          <w:sz w:val="32"/>
+          <w:szCs w:val="32"/>
+        </w:rPr>
+      </w:pPr>
+      <w:r>
+        <w:rPr>
+          <w:rFonts w:ascii="Arabic Typesetting" w:hAnsi="Arabic Typesetting" w:cs="Arabic Typesetting" w:hint="cs"/>
+          <w:sz w:val="32"/>
+          <w:szCs w:val="32"/>
+        </w:rPr>
+        <w:lastRenderedPageBreak/>
+        <w:t>Build – build Spring Boot application:</w:t>
+      </w:r>
+    </w:p>
+    <w:p>
+      <w:pPr>
+        <w:rPr>
+          <w:rFonts w:ascii="Arabic Typesetting" w:hAnsi="Arabic Typesetting" w:cs="Arabic Typesetting"/>
+          <w:sz w:val="32"/>
+          <w:szCs w:val="32"/>
+        </w:rPr>
+      </w:pPr>
+      <w:r>
+        <w:rPr>
+          <w:rFonts w:ascii="Arabic Typesetting" w:hAnsi="Arabic Typesetting" w:cs="Arabic Typesetting" w:hint="cs"/>
+          <w:sz w:val="32"/>
+          <w:szCs w:val="32"/>
+        </w:rPr>
+        <w:t>mvn clean package</w:t>
+      </w:r>
+    </w:p>
+    <w:p>
+      <w:pPr>
+        <w:ind w:left="720"/>
+        <w:rPr>
+          <w:rFonts w:ascii="Arabic Typesetting" w:hAnsi="Arabic Typesetting" w:cs="Arabic Typesetting"/>
+          <w:sz w:val="32"/>
+          <w:szCs w:val="32"/>
+        </w:rPr>
+      </w:pPr>
+      <w:r>
+        <w:rPr>
+          <w:rFonts w:ascii="Arabic Typesetting" w:hAnsi="Arabic Typesetting" w:cs="Arabic Typesetting" w:hint="cs"/>
+          <w:sz w:val="32"/>
+          <w:szCs w:val="32"/>
+        </w:rPr>
+        <w:t>Docker Build – build Docker image:</w:t>
+      </w:r>
+    </w:p>
+    <w:p>
+      <w:pPr>
+        <w:rPr>
+          <w:rFonts w:ascii="Arabic Typesetting" w:hAnsi="Arabic Typesetting" w:cs="Arabic Typesetting"/>
+          <w:sz w:val="32"/>
+          <w:szCs w:val="32"/>
+        </w:rPr>
+      </w:pPr>
+      <w:r>
+        <w:rPr>
+          <w:rFonts w:ascii="Arabic Typesetting" w:hAnsi="Arabic Typesetting" w:cs="Arabic Typesetting" w:hint="cs"/>
+          <w:sz w:val="32"/>
+          <w:szCs w:val="32"/>
+        </w:rPr>
+        <w:t xml:space="preserve">docker build -t </w:t>
+      </w:r>
+      <w:r>
+        <w:rPr>
+          <w:rFonts w:ascii="Arabic Typesetting" w:hAnsi="Arabic Typesetting" w:cs="Arabic Typesetting" w:hint="cs"/>
+          <w:sz w:val="32"/>
+          <w:szCs w:val="32"/>
+        </w:rPr>
+        <w:t>tg</w:t>
+      </w:r>
+      <w:r>
+        <w:rPr>
+          <w:rFonts w:ascii="Arabic Typesetting" w:hAnsi="Arabic Typesetting" w:cs="Arabic Typesetting" w:hint="cs"/>
+          <w:sz w:val="32"/>
+          <w:szCs w:val="32"/>
+        </w:rPr>
+        <w:t>/todo-app:1.0 .</w:t>
+      </w:r>
+    </w:p>
+    <w:p>
+      <w:pPr>
+        <w:ind w:left="720"/>
+        <w:rPr>
+          <w:rFonts w:ascii="Arabic Typesetting" w:hAnsi="Arabic Typesetting" w:cs="Arabic Typesetting"/>
+          <w:sz w:val="32"/>
+          <w:szCs w:val="32"/>
+        </w:rPr>
+      </w:pPr>
+      <w:r>
+        <w:rPr>
+          <w:rFonts w:ascii="Arabic Typesetting" w:hAnsi="Arabic Typesetting" w:cs="Arabic Typesetting" w:hint="cs"/>
+          <w:sz w:val="32"/>
+          <w:szCs w:val="32"/>
+        </w:rPr>
+        <w:t>Test – run unit tests:</w:t>
+      </w:r>
+    </w:p>
+    <w:p>
+      <w:pPr>
+        <w:rPr>
+          <w:rFonts w:ascii="Arabic Typesetting" w:hAnsi="Arabic Typesetting" w:cs="Arabic Typesetting"/>
+          <w:sz w:val="32"/>
+          <w:szCs w:val="32"/>
+        </w:rPr>
+      </w:pPr>
+      <w:r>
+        <w:rPr>
+          <w:rFonts w:ascii="Arabic Typesetting" w:hAnsi="Arabic Typesetting" w:cs="Arabic Typesetting" w:hint="cs"/>
+          <w:sz w:val="32"/>
+          <w:szCs w:val="32"/>
+        </w:rPr>
+        <w:t>mvn test</w:t>
+      </w:r>
+    </w:p>
+    <w:p>
+      <w:pPr>
+        <w:rPr>
+          <w:rFonts w:ascii="Times New Roman" w:hAnsi="Times New Roman" w:cs="Times New Roman"/>
+          <w:lang w:val="en-US"/>
+        </w:rPr>
+      </w:pPr>
+      <w:r>
+        <w:rPr>
+          <w:rFonts w:ascii="Times New Roman" w:hAnsi="Times New Roman" w:cs="Times New Roman"/>
+          <w:lang w:val="en-US"/>
+        </w:rPr>
+        <w:drawing>
+          <wp:inline distT="0" distB="0" distL="0" distR="0" wp14:anchorId="1D751B73" wp14:editId="487D5719">
+            <wp:extent cx="5943600" cy="2818130"/>
+            <wp:effectExtent l="0" t="0" r="0" b="1270"/>
+            <wp:docPr id="69490066" name="Picture 1"/>
+            <wp:cNvGraphicFramePr>
+              <a:graphicFrameLocks xmlns:a="http://schemas.openxmlformats.org/drawingml/2006/main" noChangeAspect="1"/>
+            </wp:cNvGraphicFramePr>
+            <a:graphic xmlns:a="http://schemas.openxmlformats.org/drawingml/2006/main">
+              <a:graphicData uri="http://schemas.openxmlformats.org/drawingml/2006/picture">
+                <pic:pic xmlns:pic="http://schemas.openxmlformats.org/drawingml/2006/picture">
+                  <pic:nvPicPr>
+                    <pic:cNvPr id="69490066" name=""/>
+                    <pic:cNvPicPr/>
+                  </pic:nvPicPr>
+                  <pic:blipFill>
+                    <a:blip r:embed="rId15"/>
+                    <a:stretch>
+                      <a:fillRect/>
+                    </a:stretch>
+                  </pic:blipFill>
+                  <pic:spPr>
+                    <a:xfrm>
+                      <a:off x="0" y="0"/>
+                      <a:ext cx="5943600" cy="2818130"/>
+                    </a:xfrm>
+                    <a:prstGeom prst="rect">
+                      <a:avLst/>
+                    </a:prstGeom>
+                  </pic:spPr>
+                </pic:pic>
+              </a:graphicData>
+            </a:graphic>
+          </wp:inline>
+        </w:drawing>
+      </w:r>
+    </w:p>
+    <w:p>
+      <w:pPr>
+        <w:rPr>
+          <w:rFonts w:ascii="Arabic Typesetting" w:hAnsi="Arabic Typesetting" w:cs="Arabic Typesetting"/>
+          <w:sz w:val="32"/>
+          <w:szCs w:val="32"/>
+          <w:lang w:val="en-US"/>
+        </w:rPr>
+      </w:pPr>
+      <w:r>
+        <w:rPr>
+          <w:rFonts w:ascii="Arabic Typesetting" w:hAnsi="Arabic Typesetting" w:cs="Arabic Typesetting" w:hint="cs"/>
+          <w:sz w:val="32"/>
+          <w:szCs w:val="32"/>
+        </w:rPr>
+        <w:t>Push – push Docker image to registry:</w:t>
+      </w:r>
+      <w:r>
+        <w:rPr>
+          <w:rFonts w:ascii="Arabic Typesetting" w:hAnsi="Arabic Typesetting" w:cs="Arabic Typesetting"/>
+          <w:sz w:val="32"/>
+          <w:szCs w:val="32"/>
+          <w:lang w:val="en-US"/>
+        </w:rPr>
+        <w:t>µ</w:t>
+      </w:r>
+    </w:p>
+    <w:p>
+      <w:pPr>
+        <w:rPr>
+          <w:rFonts w:ascii="Arabic Typesetting" w:hAnsi="Arabic Typesetting" w:cs="Arabic Typesetting"/>
+          <w:sz w:val="32"/>
+          <w:szCs w:val="32"/>
+        </w:rPr>
+      </w:pPr>
+      <w:r>
+        <w:rPr>
+          <w:rFonts w:ascii="Arabic Typesetting" w:hAnsi="Arabic Typesetting" w:cs="Arabic Typesetting" w:hint="cs"/>
+          <w:sz w:val="32"/>
+          <w:szCs w:val="32"/>
+        </w:rPr>
+        <w:t xml:space="preserve">docker tag </w:t>
+      </w:r>
+      <w:r>
+        <w:rPr>
+          <w:rFonts w:ascii="Arabic Typesetting" w:hAnsi="Arabic Typesetting" w:cs="Arabic Typesetting" w:hint="cs"/>
+          <w:sz w:val="32"/>
+          <w:szCs w:val="32"/>
+        </w:rPr>
+        <w:t>tg</w:t>
+      </w:r>
+      <w:r>
+        <w:rPr>
+          <w:rFonts w:ascii="Arabic Typesetting" w:hAnsi="Arabic Typesetting" w:cs="Arabic Typesetting" w:hint="cs"/>
+          <w:sz w:val="32"/>
+          <w:szCs w:val="32"/>
+        </w:rPr>
+        <w:t xml:space="preserve">/todo-app:1.0 </w:t>
+      </w:r>
+      <w:r>
+        <w:rPr>
+          <w:rFonts w:ascii="Arabic Typesetting" w:hAnsi="Arabic Typesetting" w:cs="Arabic Typesetting" w:hint="cs"/>
+          <w:sz w:val="32"/>
+          <w:szCs w:val="32"/>
+        </w:rPr>
+        <w:t>tg</w:t>
+      </w:r>
+      <w:r>
+        <w:rPr>
+          <w:rFonts w:ascii="Arabic Typesetting" w:hAnsi="Arabic Typesetting" w:cs="Arabic Typesetting" w:hint="cs"/>
+          <w:sz w:val="32"/>
+          <w:szCs w:val="32"/>
+        </w:rPr>
+        <w:t>/todo-app:1.0</w:t>
+      </w:r>
+    </w:p>
+    <w:p>
+      <w:pPr>
+        <w:rPr>
+          <w:rFonts w:ascii="Arabic Typesetting" w:hAnsi="Arabic Typesetting" w:cs="Arabic Typesetting"/>
+          <w:sz w:val="32"/>
+          <w:szCs w:val="32"/>
+          <w:lang w:val="en-US"/>
+        </w:rPr>
+      </w:pPr>
+      <w:r>
+        <w:rPr>
+          <w:rFonts w:ascii="Arabic Typesetting" w:hAnsi="Arabic Typesetting" w:cs="Arabic Typesetting" w:hint="cs"/>
+          <w:sz w:val="32"/>
+          <w:szCs w:val="32"/>
+        </w:rPr>
+        <w:t xml:space="preserve">docker push </w:t>
+      </w:r>
+      <w:r>
+        <w:rPr>
+          <w:rFonts w:ascii="Arabic Typesetting" w:hAnsi="Arabic Typesetting" w:cs="Arabic Typesetting" w:hint="cs"/>
+          <w:sz w:val="32"/>
+          <w:szCs w:val="32"/>
+        </w:rPr>
+        <w:t>tg/</w:t>
+      </w:r>
+      <w:r>
+        <w:rPr>
+          <w:rFonts w:ascii="Arabic Typesetting" w:hAnsi="Arabic Typesetting" w:cs="Arabic Typesetting" w:hint="cs"/>
+          <w:sz w:val="32"/>
+          <w:szCs w:val="32"/>
+        </w:rPr>
+        <w:t>todo-app:1.0</w:t>
+      </w:r>
+    </w:p>
+    <w:p>
+      <w:pPr>
+        <w:rPr>
+          <w:rFonts w:ascii="Times New Roman" w:hAnsi="Times New Roman" w:cs="Times New Roman"/>
+          <w:lang w:val="en-US"/>
+        </w:rPr>
+      </w:pPr>
+      <w:r>
+        <w:rPr>
+          <w:rFonts w:ascii="Times New Roman" w:hAnsi="Times New Roman" w:cs="Times New Roman"/>
+          <w:lang w:val="en-US"/>
+        </w:rPr>
+        <w:drawing>
+          <wp:inline distT="0" distB="0" distL="0" distR="0" wp14:anchorId="6E039B29" wp14:editId="38B51044">
+            <wp:extent cx="5943600" cy="1774825"/>
+            <wp:effectExtent l="0" t="0" r="0" b="3175"/>
+            <wp:docPr id="1101754932" name="Picture 1"/>
+            <wp:cNvGraphicFramePr>
+              <a:graphicFrameLocks xmlns:a="http://schemas.openxmlformats.org/drawingml/2006/main" noChangeAspect="1"/>
+            </wp:cNvGraphicFramePr>
+            <a:graphic xmlns:a="http://schemas.openxmlformats.org/drawingml/2006/main">
+              <a:graphicData uri="http://schemas.openxmlformats.org/drawingml/2006/picture">
+                <pic:pic xmlns:pic="http://schemas.openxmlformats.org/drawingml/2006/picture">
+                  <pic:nvPicPr>
+                    <pic:cNvPr id="1101754932" name=""/>
+                    <pic:cNvPicPr/>
+                  </pic:nvPicPr>
+                  <pic:blipFill>
+                    <a:blip r:embed="rId16"/>
+                    <a:stretch>
+                      <a:fillRect/>
+                    </a:stretch>
+                  </pic:blipFill>
+                  <pic:spPr>
+                    <a:xfrm>
+                      <a:off x="0" y="0"/>
+                      <a:ext cx="5943600" cy="1774825"/>
+                    </a:xfrm>
+                    <a:prstGeom prst="rect">
+                      <a:avLst/>
+                    </a:prstGeom>
+                  </pic:spPr>
+                </pic:pic>
+              </a:graphicData>
+            </a:graphic>
+          </wp:inline>
+        </w:drawing>
+      </w:r>
+    </w:p>
+    <w:p>
+      <w:pPr>
+        <w:rPr>
+          <w:rFonts w:ascii="Times New Roman" w:hAnsi="Times New Roman" w:cs="Times New Roman"/>
+          <w:lang w:val="en-US"/>
+        </w:rPr>
+      </w:pPr>
+      <w:r>
+        <w:rPr>
+          <w:rFonts w:ascii="Times New Roman" w:hAnsi="Times New Roman" w:cs="Times New Roman"/>
+          <w:lang w:val="en-US"/>
+        </w:rPr>
+        <w:lastRenderedPageBreak/>
+        <w:drawing>
+          <wp:inline distT="0" distB="0" distL="0" distR="0" wp14:anchorId="157B02F6" wp14:editId="6DE5657A">
+            <wp:extent cx="5943600" cy="2241550"/>
+            <wp:effectExtent l="0" t="0" r="0" b="6350"/>
+            <wp:docPr id="1118968227" name="Picture 1"/>
+            <wp:cNvGraphicFramePr>
+              <a:graphicFrameLocks xmlns:a="http://schemas.openxmlformats.org/drawingml/2006/main" noChangeAspect="1"/>
+            </wp:cNvGraphicFramePr>
+            <a:graphic xmlns:a="http://schemas.openxmlformats.org/drawingml/2006/main">
+              <a:graphicData uri="http://schemas.openxmlformats.org/drawingml/2006/picture">
+                <pic:pic xmlns:pic="http://schemas.openxmlformats.org/drawingml/2006/picture">
+                  <pic:nvPicPr>
+                    <pic:cNvPr id="1118968227" name=""/>
+                    <pic:cNvPicPr/>
+                  </pic:nvPicPr>
+                  <pic:blipFill>
+                    <a:blip r:embed="rId17"/>
+                    <a:stretch>
+                      <a:fillRect/>
+                    </a:stretch>
+                  </pic:blipFill>
+                  <pic:spPr>
+                    <a:xfrm>
+                      <a:off x="0" y="0"/>
+                      <a:ext cx="5943600" cy="2241550"/>
+                    </a:xfrm>
+                    <a:prstGeom prst="rect">
+                      <a:avLst/>
+                    </a:prstGeom>
+                  </pic:spPr>
+                </pic:pic>
+              </a:graphicData>
+            </a:graphic>
+          </wp:inline>
+        </w:drawing>
+      </w:r>
+    </w:p>
+    <w:p>
+      <w:pPr>
+        <w:rPr>
+          <w:rFonts w:ascii="Times New Roman" w:hAnsi="Times New Roman" w:cs="Times New Roman"/>
+          <w:lang w:val="en-US"/>
+        </w:rPr>
+      </w:pPr>
+    </w:p>
+    <w:p>
+      <w:pPr>
+        <w:rPr>
+          <w:rFonts w:ascii="Times New Roman" w:hAnsi="Times New Roman" w:cs="Times New Roman"/>
+          <w:lang w:val="en-US"/>
+        </w:rPr>
+      </w:pPr>
+      <w:r>
+        <w:rPr>
+          <w:rFonts w:ascii="Times New Roman" w:hAnsi="Times New Roman" w:cs="Times New Roman"/>
+          <w:lang w:val="en-US"/>
+        </w:rPr>
+        <w:drawing>
+          <wp:inline distT="0" distB="0" distL="0" distR="0" wp14:anchorId="02B58CA4" wp14:editId="0B427441">
+            <wp:extent cx="5943600" cy="2425065"/>
+            <wp:effectExtent l="0" t="0" r="0" b="635"/>
+            <wp:docPr id="1942609154" name="Picture 1"/>
+            <wp:cNvGraphicFramePr>
+              <a:graphicFrameLocks xmlns:a="http://schemas.openxmlformats.org/drawingml/2006/main" noChangeAspect="1"/>
+            </wp:cNvGraphicFramePr>
+            <a:graphic xmlns:a="http://schemas.openxmlformats.org/drawingml/2006/main">
+              <a:graphicData uri="http://schemas.openxmlformats.org/drawingml/2006/picture">
+                <pic:pic xmlns:pic="http://schemas.openxmlformats.org/drawingml/2006/picture">
+                  <pic:nvPicPr>
+                    <pic:cNvPr id="1942609154" name=""/>
+                    <pic:cNvPicPr/>
+                  </pic:nvPicPr>
+                  <pic:blipFill>
+                    <a:blip r:embed="rId18"/>
+                    <a:stretch>
+                      <a:fillRect/>
+                    </a:stretch>
+                  </pic:blipFill>
+                  <pic:spPr>
+                    <a:xfrm>
+                      <a:off x="0" y="0"/>
+                      <a:ext cx="5943600" cy="2425065"/>
+                    </a:xfrm>
+                    <a:prstGeom prst="rect">
+                      <a:avLst/>
+                    </a:prstGeom>
+                  </pic:spPr>
+                </pic:pic>
+              </a:graphicData>
+            </a:graphic>
+          </wp:inline>
+        </w:drawing>
+      </w:r>
+    </w:p>
+    <w:p>
+      <w:pPr>
+        <w:rPr>
+          <w:rFonts w:ascii="Times New Roman" w:hAnsi="Times New Roman" w:cs="Times New Roman"/>
+          <w:lang w:val="ru-RU"/>
+        </w:rPr>
+      </w:pPr>
+    </w:p>
+    <w:p>
+      <w:pPr>
+        <w:rPr>
+          <w:rFonts w:ascii="Times New Roman" w:hAnsi="Times New Roman" w:cs="Times New Roman"/>
+          <w:lang w:val="ru-RU"/>
+        </w:rPr>
+      </w:pPr>
+    </w:p>
+    <w:p>
+      <w:pPr>
+        <w:rPr>
+          <w:rFonts w:ascii="Times New Roman" w:hAnsi="Times New Roman" w:cs="Times New Roman"/>
+          <w:lang w:val="ru-RU"/>
+        </w:rPr>
+      </w:pPr>
+    </w:p>
+    <w:p>
+      <w:pPr>
+        <w:rPr>
+          <w:rFonts w:ascii="Times New Roman" w:hAnsi="Times New Roman" w:cs="Times New Roman"/>
+          <w:lang w:val="ru-RU"/>
+        </w:rPr>
+      </w:pPr>
+    </w:p>
+    <w:p>
+      <w:pPr>
+        <w:rPr>
+          <w:rFonts w:ascii="Times New Roman" w:hAnsi="Times New Roman" w:cs="Times New Roman"/>
+          <w:lang w:val="ru-RU"/>
+        </w:rPr>
+      </w:pPr>
+    </w:p>
+    <w:p>
+      <w:pPr>
+        <w:rPr>
+          <w:rFonts w:ascii="Times New Roman" w:hAnsi="Times New Roman" w:cs="Times New Roman"/>
+          <w:lang w:val="ru-RU"/>
+        </w:rPr>
+      </w:pPr>
+    </w:p>
+    <w:p>
+      <w:pPr>
+        <w:rPr>
+          <w:rFonts w:ascii="Times New Roman" w:hAnsi="Times New Roman" w:cs="Times New Roman"/>
+          <w:lang w:val="ru-RU"/>
+        </w:rPr>
+      </w:pPr>
+    </w:p>
+    <w:p>
+      <w:pPr>
+        <w:rPr>
+          <w:rFonts w:ascii="Times New Roman" w:hAnsi="Times New Roman" w:cs="Times New Roman"/>
+          <w:lang w:val="ru-RU"/>
+        </w:rPr>
+      </w:pPr>
+    </w:p>
+    <w:p>
+      <w:pPr>
+        <w:rPr>
+          <w:rFonts w:ascii="Times New Roman" w:hAnsi="Times New Roman" w:cs="Times New Roman"/>
+          <w:lang w:val="ru-RU"/>
+        </w:rPr>
+      </w:pPr>
+    </w:p>
+    <w:p>
+      <w:pPr>
+        <w:rPr>
+          <w:rFonts w:ascii="Times New Roman" w:hAnsi="Times New Roman" w:cs="Times New Roman"/>
+          <w:lang w:val="ru-RU"/>
+        </w:rPr>
+      </w:pPr>
+    </w:p>
+    <w:p>
+      <w:pPr>
+        <w:rPr>
+          <w:rFonts w:ascii="Arabic Typesetting" w:hAnsi="Arabic Typesetting" w:cs="Arabic Typesetting"/>
+          <w:sz w:val="32"/>
+          <w:szCs w:val="32"/>
+          <w:lang w:val="ru-RU"/>
+        </w:rPr>
+      </w:pPr>
+      <w:r>
+        <w:rPr>
+          <w:rFonts w:ascii="Arabic Typesetting" w:hAnsi="Arabic Typesetting" w:cs="Arabic Typesetting" w:hint="cs"/>
+          <w:sz w:val="32"/>
+          <w:szCs w:val="32"/>
+          <w:highlight w:val="green"/>
+        </w:rPr>
+        <w:lastRenderedPageBreak/>
+        <w:t>Part 3: Kubernetes</w:t>
+      </w:r>
+    </w:p>
+    <w:p>
+      <w:pPr>
+        <w:rPr>
+          <w:rFonts w:ascii="Times New Roman" w:hAnsi="Times New Roman" w:cs="Times New Roman"/>
+          <w:lang w:val="ru-RU"/>
+        </w:rPr>
+      </w:pPr>
+      <w:r>
+        <w:rPr>
+          <w:rFonts w:ascii="Times New Roman" w:hAnsi="Times New Roman" w:cs="Times New Roman"/>
+          <w:lang w:val="en-US"/>
+        </w:rPr>
+        <w:drawing>
+          <wp:inline distT="0" distB="0" distL="0" distR="0" wp14:anchorId="77516F7B" wp14:editId="42601995">
+            <wp:extent cx="5943600" cy="2369185"/>
+            <wp:effectExtent l="0" t="0" r="0" b="5715"/>
+            <wp:docPr id="789667654" name="Picture 1"/>
+            <wp:cNvGraphicFramePr>
+              <a:graphicFrameLocks xmlns:a="http://schemas.openxmlformats.org/drawingml/2006/main" noChangeAspect="1"/>
+            </wp:cNvGraphicFramePr>
+            <a:graphic xmlns:a="http://schemas.openxmlformats.org/drawingml/2006/main">
+              <a:graphicData uri="http://schemas.openxmlformats.org/drawingml/2006/picture">
+                <pic:pic xmlns:pic="http://schemas.openxmlformats.org/drawingml/2006/picture">
+                  <pic:nvPicPr>
+                    <pic:cNvPr id="789667654" name=""/>
+                    <pic:cNvPicPr/>
+                  </pic:nvPicPr>
+                  <pic:blipFill>
+                    <a:blip r:embed="rId19"/>
+                    <a:stretch>
+                      <a:fillRect/>
+                    </a:stretch>
+                  </pic:blipFill>
+                  <pic:spPr>
+                    <a:xfrm>
+                      <a:off x="0" y="0"/>
+                      <a:ext cx="5943600" cy="2369185"/>
+                    </a:xfrm>
+                    <a:prstGeom prst="rect">
+                      <a:avLst/>
+                    </a:prstGeom>
+                  </pic:spPr>
+                </pic:pic>
+              </a:graphicData>
+            </a:graphic>
+          </wp:inline>
+        </w:drawing>
+      </w:r>
+    </w:p>
+    <w:p>
+      <w:pPr>
+        <w:rPr>
+          <w:rFonts w:ascii="Times New Roman" w:hAnsi="Times New Roman" w:cs="Times New Roman"/>
+          <w:lang w:val="ru-RU"/>
+        </w:rPr>
+      </w:pPr>
+    </w:p>
+    <w:p>
+      <w:pPr>
+        <w:rPr>
+          <w:rFonts w:ascii="Times New Roman" w:hAnsi="Times New Roman" w:cs="Times New Roman"/>
+          <w:lang w:val="ru-RU"/>
+        </w:rPr>
+      </w:pPr>
+      <w:r>
+        <w:rPr>
+          <w:rFonts w:ascii="Times New Roman" w:hAnsi="Times New Roman" w:cs="Times New Roman"/>
+          <w:lang w:val="ru-RU"/>
+        </w:rPr>
+        <w:drawing>
+          <wp:inline distT="0" distB="0" distL="0" distR="0" wp14:anchorId="02F6B6BE" wp14:editId="4DCD59EF">
+            <wp:extent cx="5422900" cy="3327400"/>
+            <wp:effectExtent l="0" t="0" r="0" b="0"/>
+            <wp:docPr id="1734241615" name="Picture 1"/>
+            <wp:cNvGraphicFramePr>
+              <a:graphicFrameLocks xmlns:a="http://schemas.openxmlformats.org/drawingml/2006/main" noChangeAspect="1"/>
+            </wp:cNvGraphicFramePr>
+            <a:graphic xmlns:a="http://schemas.openxmlformats.org/drawingml/2006/main">
+              <a:graphicData uri="http://schemas.openxmlformats.org/drawingml/2006/picture">
+                <pic:pic xmlns:pic="http://schemas.openxmlformats.org/drawingml/2006/picture">
+                  <pic:nvPicPr>
+                    <pic:cNvPr id="1734241615" name=""/>
+                    <pic:cNvPicPr/>
+                  </pic:nvPicPr>
+                  <pic:blipFill>
+                    <a:blip r:embed="rId20"/>
+                    <a:stretch>
+                      <a:fillRect/>
+                    </a:stretch>
+                  </pic:blipFill>
+                  <pic:spPr>
+                    <a:xfrm>
+                      <a:off x="0" y="0"/>
+                      <a:ext cx="5422900" cy="3327400"/>
+                    </a:xfrm>
+                    <a:prstGeom prst="rect">
+                      <a:avLst/>
+                    </a:prstGeom>
+                  </pic:spPr>
+                </pic:pic>
+              </a:graphicData>
+            </a:graphic>
+          </wp:inline>
+        </w:drawing>
+      </w:r>
+    </w:p>
+    <w:p>
+      <w:pPr>
+        <w:rPr>
+          <w:rFonts w:ascii="Times New Roman" w:hAnsi="Times New Roman" w:cs="Times New Roman"/>
+          <w:lang w:val="ru-RU"/>
+        </w:rPr>
+      </w:pPr>
+      <w:r>
+        <w:rPr>
+          <w:rFonts w:ascii="Times New Roman" w:hAnsi="Times New Roman" w:cs="Times New Roman"/>
+          <w:lang w:val="ru-RU"/>
+        </w:rPr>
+        <w:lastRenderedPageBreak/>
+        <w:drawing>
+          <wp:inline distT="0" distB="0" distL="0" distR="0" wp14:anchorId="1142D394" wp14:editId="4BBB99B3">
+            <wp:extent cx="5408930" cy="8229600"/>
+            <wp:effectExtent l="0" t="0" r="1270" b="0"/>
+            <wp:docPr id="1312025084" name="Picture 1"/>
+            <wp:cNvGraphicFramePr>
+              <a:graphicFrameLocks xmlns:a="http://schemas.openxmlformats.org/drawingml/2006/main" noChangeAspect="1"/>
+            </wp:cNvGraphicFramePr>
+            <a:graphic xmlns:a="http://schemas.openxmlformats.org/drawingml/2006/main">
+              <a:graphicData uri="http://schemas.openxmlformats.org/drawingml/2006/picture">
+                <pic:pic xmlns:pic="http://schemas.openxmlformats.org/drawingml/2006/picture">
+                  <pic:nvPicPr>
+                    <pic:cNvPr id="1312025084" name=""/>
+                    <pic:cNvPicPr/>
+                  </pic:nvPicPr>
+                  <pic:blipFill>
+                    <a:blip r:embed="rId21"/>
+                    <a:stretch>
+                      <a:fillRect/>
+                    </a:stretch>
+                  </pic:blipFill>
+                  <pic:spPr>
+                    <a:xfrm>
+                      <a:off x="0" y="0"/>
+                      <a:ext cx="5408930" cy="8229600"/>
+                    </a:xfrm>
+                    <a:prstGeom prst="rect">
+                      <a:avLst/>
+                    </a:prstGeom>
+                  </pic:spPr>
+                </pic:pic>
+              </a:graphicData>
+            </a:graphic>
+          </wp:inline>
+        </w:drawing>
+      </w:r>
+    </w:p>
+    <w:p>
+      <w:pPr>
+        <w:rPr>
+          <w:rFonts w:ascii="Times New Roman" w:hAnsi="Times New Roman" w:cs="Times New Roman"/>
+          <w:lang w:val="ru-RU"/>
+        </w:rPr>
+      </w:pPr>
+      <w:r>
+        <w:rPr>
+          <w:rFonts w:ascii="Times New Roman" w:hAnsi="Times New Roman" w:cs="Times New Roman"/>
+          <w:lang w:val="ru-RU"/>
+        </w:rPr>
+        <w:lastRenderedPageBreak/>
+        <w:drawing>
+          <wp:inline distT="0" distB="0" distL="0" distR="0" wp14:anchorId="6AA40586" wp14:editId="1056FA69">
+            <wp:extent cx="5943600" cy="4775200"/>
+            <wp:effectExtent l="0" t="0" r="0" b="0"/>
+            <wp:docPr id="926570003" name="Picture 1"/>
+            <wp:cNvGraphicFramePr>
+              <a:graphicFrameLocks xmlns:a="http://schemas.openxmlformats.org/drawingml/2006/main" noChangeAspect="1"/>
+            </wp:cNvGraphicFramePr>
+            <a:graphic xmlns:a="http://schemas.openxmlformats.org/drawingml/2006/main">
+              <a:graphicData uri="http://schemas.openxmlformats.org/drawingml/2006/picture">
+                <pic:pic xmlns:pic="http://schemas.openxmlformats.org/drawingml/2006/picture">
+                  <pic:nvPicPr>
+                    <pic:cNvPr id="926570003" name=""/>
+                    <pic:cNvPicPr/>
+                  </pic:nvPicPr>
+                  <pic:blipFill>
+                    <a:blip r:embed="rId22"/>
+                    <a:stretch>
+                      <a:fillRect/>
+                    </a:stretch>
+                  </pic:blipFill>
+                  <pic:spPr>
+                    <a:xfrm>
+                      <a:off x="0" y="0"/>
+                      <a:ext cx="5943600" cy="4775200"/>
+                    </a:xfrm>
+                    <a:prstGeom prst="rect">
+                      <a:avLst/>
+                    </a:prstGeom>
+                  </pic:spPr>
+                </pic:pic>
+              </a:graphicData>
+            </a:graphic>
+          </wp:inline>
+        </w:drawing>
+      </w:r>
+    </w:p>
+    <w:p>
+      <w:pPr>
+        <w:rPr>
+          <w:rFonts w:ascii="Times New Roman" w:hAnsi="Times New Roman" w:cs="Times New Roman"/>
+          <w:lang w:val="ru-RU"/>
+        </w:rPr>
+      </w:pPr>
+      <w:r>
+        <w:rPr>
+          <w:rFonts w:ascii="Times New Roman" w:hAnsi="Times New Roman" w:cs="Times New Roman"/>
+          <w:lang w:val="ru-RU"/>
+        </w:rPr>
+        <w:drawing>
+          <wp:inline distT="0" distB="0" distL="0" distR="0" wp14:anchorId="4FF491E0" wp14:editId="262D4D08">
+            <wp:extent cx="5943600" cy="1883410"/>
+            <wp:effectExtent l="0" t="0" r="0" b="0"/>
+            <wp:docPr id="2050830863" name="Picture 1"/>
+            <wp:cNvGraphicFramePr>
+              <a:graphicFrameLocks xmlns:a="http://schemas.openxmlformats.org/drawingml/2006/main" noChangeAspect="1"/>
+            </wp:cNvGraphicFramePr>
+            <a:graphic xmlns:a="http://schemas.openxmlformats.org/drawingml/2006/main">
+              <a:graphicData uri="http://schemas.openxmlformats.org/drawingml/2006/picture">
+                <pic:pic xmlns:pic="http://schemas.openxmlformats.org/drawingml/2006/picture">
+                  <pic:nvPicPr>
+                    <pic:cNvPr id="2050830863" name=""/>
+                    <pic:cNvPicPr/>
+                  </pic:nvPicPr>
+                  <pic:blipFill>
+                    <a:blip r:embed="rId23"/>
+                    <a:stretch>
+                      <a:fillRect/>
+                    </a:stretch>
+                  </pic:blipFill>
+                  <pic:spPr>
+                    <a:xfrm>
+                      <a:off x="0" y="0"/>
+                      <a:ext cx="5943600" cy="1883410"/>
+                    </a:xfrm>
+                    <a:prstGeom prst="rect">
+                      <a:avLst/>
+                    </a:prstGeom>
+                  </pic:spPr>
+                </pic:pic>
+              </a:graphicData>
+            </a:graphic>
+          </wp:inline>
+        </w:drawing>
+      </w:r>
+    </w:p>
+    <w:p>
+      <w:pPr>
+        <w:rPr>
+          <w:rFonts w:ascii="Times New Roman" w:hAnsi="Times New Roman" w:cs="Times New Roman"/>
+          <w:lang w:val="ru-RU"/>
+        </w:rPr>
+      </w:pPr>
+      <w:r>
+        <w:rPr>
+          <w:rFonts w:ascii="Times New Roman" w:hAnsi="Times New Roman" w:cs="Times New Roman"/>
+          <w:lang w:val="ru-RU"/>
+        </w:rPr>
+        <w:lastRenderedPageBreak/>
+        <w:drawing>
+          <wp:inline distT="0" distB="0" distL="0" distR="0" wp14:anchorId="3F22B7D5" wp14:editId="5034EE6D">
+            <wp:extent cx="5943600" cy="3374390"/>
+            <wp:effectExtent l="0" t="0" r="0" b="3810"/>
+            <wp:docPr id="1072366514" name="Picture 1"/>
+            <wp:cNvGraphicFramePr>
+              <a:graphicFrameLocks xmlns:a="http://schemas.openxmlformats.org/drawingml/2006/main" noChangeAspect="1"/>
+            </wp:cNvGraphicFramePr>
+            <a:graphic xmlns:a="http://schemas.openxmlformats.org/drawingml/2006/main">
+              <a:graphicData uri="http://schemas.openxmlformats.org/drawingml/2006/picture">
+                <pic:pic xmlns:pic="http://schemas.openxmlformats.org/drawingml/2006/picture">
+                  <pic:nvPicPr>
+                    <pic:cNvPr id="1072366514" name=""/>
+                    <pic:cNvPicPr/>
+                  </pic:nvPicPr>
+                  <pic:blipFill>
+                    <a:blip r:embed="rId24"/>
+                    <a:stretch>
+                      <a:fillRect/>
+                    </a:stretch>
+                  </pic:blipFill>
+                  <pic:spPr>
+                    <a:xfrm>
+                      <a:off x="0" y="0"/>
+                      <a:ext cx="5943600" cy="3374390"/>
+                    </a:xfrm>
+                    <a:prstGeom prst="rect">
+                      <a:avLst/>
+                    </a:prstGeom>
+                  </pic:spPr>
+                </pic:pic>
+              </a:graphicData>
+            </a:graphic>
+          </wp:inline>
+        </w:drawing>
+      </w:r>
+    </w:p>
+    <w:p>
+      <w:pPr>
+        <w:rPr>
+          <w:rFonts w:ascii="Times New Roman" w:hAnsi="Times New Roman" w:cs="Times New Roman"/>
+          <w:lang w:val="en-US"/>
+        </w:rPr>
+      </w:pPr>
+      <w:r>
+        <w:rPr>
+          <w:rFonts w:ascii="Times New Roman" w:hAnsi="Times New Roman" w:cs="Times New Roman"/>
+          <w:lang w:val="en-US"/>
+        </w:rPr>
+        <w:t>kubectl get pods</w:t>
+      </w:r>
+    </w:p>
+    <w:p>
+      <w:pPr>
+        <w:rPr>
+          <w:rFonts w:ascii="Times New Roman" w:hAnsi="Times New Roman" w:cs="Times New Roman"/>
+          <w:lang w:val="en-US"/>
+        </w:rPr>
+      </w:pPr>
+      <w:r>
+        <w:rPr>
+          <w:rFonts w:ascii="Times New Roman" w:hAnsi="Times New Roman" w:cs="Times New Roman"/>
+          <w:lang w:val="en-US"/>
+        </w:rPr>
+        <w:t>kubectl get svc</w:t>
+      </w:r>
+    </w:p>
+    <w:p>
+      <w:pPr>
+        <w:rPr>
+          <w:rFonts w:ascii="Times New Roman" w:hAnsi="Times New Roman" w:cs="Times New Roman"/>
+          <w:lang w:val="ru-RU"/>
+        </w:rPr>
+      </w:pPr>
+      <w:r>
+        <w:rPr>
+          <w:rFonts w:ascii="Times New Roman" w:hAnsi="Times New Roman" w:cs="Times New Roman"/>
+          <w:lang w:val="ru-RU"/>
+        </w:rPr>
+        <w:drawing>
+          <wp:inline distT="0" distB="0" distL="0" distR="0" wp14:anchorId="60DA948E" wp14:editId="174AEB29">
+            <wp:extent cx="5943600" cy="1652905"/>
+            <wp:effectExtent l="0" t="0" r="0" b="0"/>
+            <wp:docPr id="811945996" name="Picture 1"/>
+            <wp:cNvGraphicFramePr>
+              <a:graphicFrameLocks xmlns:a="http://schemas.openxmlformats.org/drawingml/2006/main" noChangeAspect="1"/>
+            </wp:cNvGraphicFramePr>
+            <a:graphic xmlns:a="http://schemas.openxmlformats.org/drawingml/2006/main">
+              <a:graphicData uri="http://schemas.openxmlformats.org/drawingml/2006/picture">
+                <pic:pic xmlns:pic="http://schemas.openxmlformats.org/drawingml/2006/picture">
+                  <pic:nvPicPr>
+                    <pic:cNvPr id="811945996" name=""/>
+                    <pic:cNvPicPr/>
+                  </pic:nvPicPr>
+                  <pic:blipFill>
+                    <a:blip r:embed="rId25"/>
+                    <a:stretch>
+                      <a:fillRect/>
+                    </a:stretch>
+                  </pic:blipFill>
+                  <pic:spPr>
+                    <a:xfrm>
+                      <a:off x="0" y="0"/>
+                      <a:ext cx="5943600" cy="1652905"/>
+                    </a:xfrm>
+                    <a:prstGeom prst="rect">
+                      <a:avLst/>
+                    </a:prstGeom>
+                  </pic:spPr>
+                </pic:pic>
+              </a:graphicData>
+            </a:graphic>
+          </wp:inline>
+        </w:drawing>
+      </w:r>
+    </w:p>
+    <w:p>
+      <w:pPr>
+        <w:numPr>
+          <w:ilvl w:val="0"/>
+          <w:numId w:val="5"/>
+        </w:numPr>
+        <w:rPr>
+          <w:rFonts w:ascii="Arabic Typesetting" w:hAnsi="Arabic Typesetting" w:cs="Arabic Typesetting"/>
+          <w:sz w:val="32"/>
+          <w:szCs w:val="32"/>
+        </w:rPr>
+      </w:pPr>
+      <w:r>
+        <w:rPr>
+          <w:rFonts w:ascii="Arabic Typesetting" w:hAnsi="Arabic Typesetting" w:cs="Arabic Typesetting" w:hint="cs"/>
+          <w:sz w:val="32"/>
+          <w:szCs w:val="32"/>
+        </w:rPr>
+        <w:t>Horizontal Pod Autoscaling (HPA)</w:t>
+      </w:r>
+    </w:p>
+    <w:p>
+      <w:pPr>
+        <w:ind w:left="1440"/>
+        <w:rPr>
+          <w:rFonts w:ascii="Arabic Typesetting" w:hAnsi="Arabic Typesetting" w:cs="Arabic Typesetting"/>
+          <w:sz w:val="32"/>
+          <w:szCs w:val="32"/>
+          <w:lang w:val="ru-RU"/>
+        </w:rPr>
+      </w:pPr>
+      <w:r>
+        <w:rPr>
+          <w:rFonts w:ascii="Arabic Typesetting" w:hAnsi="Arabic Typesetting" w:cs="Arabic Typesetting" w:hint="cs"/>
+          <w:sz w:val="32"/>
+          <w:szCs w:val="32"/>
+        </w:rPr>
+        <w:t>Configure automatic scaling of the Deployment based on CPU usage:</w:t>
+      </w:r>
+    </w:p>
+    <w:p>
+      <w:pPr>
+        <w:rPr>
+          <w:rFonts w:ascii="Times New Roman" w:hAnsi="Times New Roman" w:cs="Times New Roman"/>
+          <w:lang w:val="ru-RU"/>
+        </w:rPr>
+      </w:pPr>
+      <w:r>
+        <w:rPr>
+          <w:rFonts w:ascii="Times New Roman" w:hAnsi="Times New Roman" w:cs="Times New Roman"/>
+          <w:lang w:val="ru-RU"/>
+        </w:rPr>
+        <w:drawing>
+          <wp:inline distT="0" distB="0" distL="0" distR="0" wp14:anchorId="34D150C2" wp14:editId="4F24DF97">
+            <wp:extent cx="5943600" cy="419735"/>
+            <wp:effectExtent l="0" t="0" r="0" b="0"/>
+            <wp:docPr id="817962946" name="Picture 1"/>
+            <wp:cNvGraphicFramePr>
+              <a:graphicFrameLocks xmlns:a="http://schemas.openxmlformats.org/drawingml/2006/main" noChangeAspect="1"/>
+            </wp:cNvGraphicFramePr>
+            <a:graphic xmlns:a="http://schemas.openxmlformats.org/drawingml/2006/main">
+              <a:graphicData uri="http://schemas.openxmlformats.org/drawingml/2006/picture">
+                <pic:pic xmlns:pic="http://schemas.openxmlformats.org/drawingml/2006/picture">
+                  <pic:nvPicPr>
+                    <pic:cNvPr id="817962946" name=""/>
+                    <pic:cNvPicPr/>
+                  </pic:nvPicPr>
+                  <pic:blipFill>
+                    <a:blip r:embed="rId26"/>
+                    <a:stretch>
+                      <a:fillRect/>
+                    </a:stretch>
+                  </pic:blipFill>
+                  <pic:spPr>
+                    <a:xfrm>
+                      <a:off x="0" y="0"/>
+                      <a:ext cx="5943600" cy="419735"/>
+                    </a:xfrm>
+                    <a:prstGeom prst="rect">
+                      <a:avLst/>
+                    </a:prstGeom>
+                  </pic:spPr>
+                </pic:pic>
+              </a:graphicData>
+            </a:graphic>
+          </wp:inline>
+        </w:drawing>
+      </w:r>
+    </w:p>
+    <w:p>
+      <w:pPr>
+        <w:rPr>
+          <w:rFonts w:ascii="Times New Roman" w:hAnsi="Times New Roman" w:cs="Times New Roman"/>
+          <w:lang w:val="ru-RU"/>
+        </w:rPr>
+      </w:pPr>
+    </w:p>
+    <w:p>
+      <w:pPr>
+        <w:rPr>
+          <w:rFonts w:ascii="Times New Roman" w:hAnsi="Times New Roman" w:cs="Times New Roman"/>
+          <w:lang w:val="ru-RU"/>
+        </w:rPr>
+      </w:pPr>
+    </w:p>
+    <w:p>
+      <w:pPr>
+        <w:rPr>
+          <w:rFonts w:ascii="Arabic Typesetting" w:hAnsi="Arabic Typesetting" w:cs="Arabic Typesetting"/>
+          <w:sz w:val="32"/>
+          <w:szCs w:val="32"/>
+        </w:rPr>
+      </w:pPr>
+      <w:r>
+        <w:rPr>
+          <w:rFonts w:ascii="Arabic Typesetting" w:hAnsi="Arabic Typesetting" w:cs="Arabic Typesetting" w:hint="cs"/>
+          <w:sz w:val="32"/>
+          <w:szCs w:val="32"/>
+          <w:highlight w:val="yellow"/>
+        </w:rPr>
+        <w:t>Part 4: Ansible</w:t>
+      </w:r>
+    </w:p>
+    <w:p>
+      <w:pPr>
+        <w:rPr>
+          <w:rFonts w:ascii="Times New Roman" w:hAnsi="Times New Roman" w:cs="Times New Roman"/>
+          <w:lang w:val="ru-RU"/>
+        </w:rPr>
+      </w:pPr>
+      <w:r>
+        <w:rPr>
+          <w:rFonts w:ascii="Times New Roman" w:hAnsi="Times New Roman" w:cs="Times New Roman"/>
+          <w:lang w:val="ru-RU"/>
+        </w:rPr>
+        <w:lastRenderedPageBreak/>
+        <w:drawing>
+          <wp:inline distT="0" distB="0" distL="0" distR="0" wp14:anchorId="4457EE82" wp14:editId="7C65BABA">
+            <wp:extent cx="5377180" cy="8229600"/>
+            <wp:effectExtent l="0" t="0" r="0" b="0"/>
+            <wp:docPr id="802119691" name="Picture 1"/>
+            <wp:cNvGraphicFramePr>
+              <a:graphicFrameLocks xmlns:a="http://schemas.openxmlformats.org/drawingml/2006/main" noChangeAspect="1"/>
+            </wp:cNvGraphicFramePr>
+            <a:graphic xmlns:a="http://schemas.openxmlformats.org/drawingml/2006/main">
+              <a:graphicData uri="http://schemas.openxmlformats.org/drawingml/2006/picture">
+                <pic:pic xmlns:pic="http://schemas.openxmlformats.org/drawingml/2006/picture">
+                  <pic:nvPicPr>
+                    <pic:cNvPr id="802119691" name=""/>
+                    <pic:cNvPicPr/>
+                  </pic:nvPicPr>
+                  <pic:blipFill>
+                    <a:blip r:embed="rId27"/>
+                    <a:stretch>
+                      <a:fillRect/>
+                    </a:stretch>
+                  </pic:blipFill>
+                  <pic:spPr>
+                    <a:xfrm>
+                      <a:off x="0" y="0"/>
+                      <a:ext cx="5377180" cy="8229600"/>
+                    </a:xfrm>
+                    <a:prstGeom prst="rect">
+                      <a:avLst/>
+                    </a:prstGeom>
+                  </pic:spPr>
+                </pic:pic>
+              </a:graphicData>
+            </a:graphic>
+          </wp:inline>
+        </w:drawing>
+      </w:r>
+    </w:p>
+    <w:p>
+      <w:pPr>
+        <w:jc w:val="center"/>
+        <w:rPr>
+          <w:rFonts w:ascii="Times New Roman" w:hAnsi="Times New Roman" w:cs="Times New Roman"/>
+          <w:lang w:val="en-US"/>
+        </w:rPr>
+      </w:pPr>
+      <w:r>
+        <w:rPr>
+          <w:rFonts w:ascii="Times New Roman" w:hAnsi="Times New Roman" w:cs="Times New Roman"/>
+          <w:lang w:val="en-US"/>
+        </w:rPr>
+        <w:lastRenderedPageBreak/>
+        <w:t>Conclussion</w:t>
+      </w:r>
+    </w:p>
+    <w:p>
+      <w:pPr>
+        <w:numPr>
+          <w:ilvl w:val="0"/>
+          <w:numId w:val="11"/>
+        </w:numPr>
+        <w:autoSpaceDE w:val="0"/>
+        <w:autoSpaceDN w:val="0"/>
+        <w:adjustRightInd w:val="0"/>
+        <w:spacing w:after="0" w:line="240" w:lineRule="auto"/>
+        <w:ind w:left="0" w:firstLine="0"/>
+        <w:rPr>
+          <w:rFonts w:ascii="AppleSystemUIFont" w:hAnsi="AppleSystemUIFont" w:cs="AppleSystemUIFont"/>
+          <w:kern w:val="0"/>
+          <w:sz w:val="26"/>
+          <w:szCs w:val="26"/>
+          <w:lang w:val="en-US"/>
+        </w:rPr>
+      </w:pPr>
+      <w:r>
+        <w:rPr>
+          <w:rFonts w:ascii="AppleSystemUIFont" w:hAnsi="AppleSystemUIFont" w:cs="AppleSystemUIFont"/>
+          <w:b/>
+          <w:bCs/>
+          <w:kern w:val="0"/>
+          <w:sz w:val="26"/>
+          <w:szCs w:val="26"/>
+          <w:lang w:val="en-US"/>
+        </w:rPr>
+        <w:t>Application</w:t>
+      </w:r>
+      <w:r>
+        <w:rPr>
+          <w:rFonts w:ascii="AppleSystemUIFont" w:hAnsi="AppleSystemUIFont" w:cs="AppleSystemUIFont"/>
+          <w:kern w:val="0"/>
+          <w:sz w:val="26"/>
+          <w:szCs w:val="26"/>
+          <w:lang w:val="en-US"/>
+        </w:rPr>
+        <w:t>: Built “Pulse Tasks,” a modern Next.js + PostgreSQL todo board with a rich Tailwind UI, typed REST endpoints, and server-side validation. It supports full CRUD over /api/todos, auto-provisions the todos table, and ships in production mode via Next’s standalone output.</w:t>
+      </w:r>
+    </w:p>
+    <w:p>
+      <w:pPr>
+        <w:numPr>
+          <w:ilvl w:val="0"/>
+          <w:numId w:val="11"/>
+        </w:numPr>
+        <w:autoSpaceDE w:val="0"/>
+        <w:autoSpaceDN w:val="0"/>
+        <w:adjustRightInd w:val="0"/>
+        <w:spacing w:after="0" w:line="240" w:lineRule="auto"/>
+        <w:ind w:left="0" w:firstLine="0"/>
+        <w:rPr>
+          <w:rFonts w:ascii="AppleSystemUIFont" w:hAnsi="AppleSystemUIFont" w:cs="AppleSystemUIFont"/>
+          <w:kern w:val="0"/>
+          <w:sz w:val="26"/>
+          <w:szCs w:val="26"/>
+          <w:lang w:val="en-US"/>
+        </w:rPr>
+      </w:pPr>
+      <w:r>
+        <w:rPr>
+          <w:rFonts w:ascii="AppleSystemUIFont" w:hAnsi="AppleSystemUIFont" w:cs="AppleSystemUIFont"/>
+          <w:b/>
+          <w:bCs/>
+          <w:kern w:val="0"/>
+          <w:sz w:val="26"/>
+          <w:szCs w:val="26"/>
+          <w:lang w:val="en-US"/>
+        </w:rPr>
+        <w:t>Docker</w:t>
+      </w:r>
+      <w:r>
+        <w:rPr>
+          <w:rFonts w:ascii="AppleSystemUIFont" w:hAnsi="AppleSystemUIFont" w:cs="AppleSystemUIFont"/>
+          <w:kern w:val="0"/>
+          <w:sz w:val="26"/>
+          <w:szCs w:val="26"/>
+          <w:lang w:val="en-US"/>
+        </w:rPr>
+        <w:t>: Added Dockerfile_Arkinov_Zhanbolat and docker-compose_Arkinov_Zhanbolat.yml, so the app and PostgreSQL spin up together. The Docker image (municipalist/todo-app:latest) is ready for pushes/pulls and used consistently across the stack.</w:t>
+      </w:r>
+    </w:p>
+    <w:p>
+      <w:pPr>
+        <w:numPr>
+          <w:ilvl w:val="0"/>
+          <w:numId w:val="11"/>
+        </w:numPr>
+        <w:autoSpaceDE w:val="0"/>
+        <w:autoSpaceDN w:val="0"/>
+        <w:adjustRightInd w:val="0"/>
+        <w:spacing w:after="0" w:line="240" w:lineRule="auto"/>
+        <w:ind w:left="0" w:firstLine="0"/>
+        <w:rPr>
+          <w:rFonts w:ascii="AppleSystemUIFont" w:hAnsi="AppleSystemUIFont" w:cs="AppleSystemUIFont"/>
+          <w:kern w:val="0"/>
+          <w:sz w:val="26"/>
+          <w:szCs w:val="26"/>
+          <w:lang w:val="en-US"/>
+        </w:rPr>
+      </w:pPr>
+      <w:r>
+        <w:rPr>
+          <w:rFonts w:ascii="AppleSystemUIFont" w:hAnsi="AppleSystemUIFont" w:cs="AppleSystemUIFont"/>
+          <w:b/>
+          <w:bCs/>
+          <w:kern w:val="0"/>
+          <w:sz w:val="26"/>
+          <w:szCs w:val="26"/>
+          <w:lang w:val="en-US"/>
+        </w:rPr>
+        <w:t>Jenkins</w:t>
+      </w:r>
+      <w:r>
+        <w:rPr>
+          <w:rFonts w:ascii="AppleSystemUIFont" w:hAnsi="AppleSystemUIFont" w:cs="AppleSystemUIFont"/>
+          <w:kern w:val="0"/>
+          <w:sz w:val="26"/>
+          <w:szCs w:val="26"/>
+          <w:lang w:val="en-US"/>
+        </w:rPr>
+        <w:t>: Jenkinsfile_Arkinov_Zhanbolat defines the CI pipeline: checkout → npm ci → npm test → npm run build → Docker build → Docker Hub push with stored credentials. Running this job produces the deployable image automatically.</w:t>
+      </w:r>
+    </w:p>
+    <w:p>
+      <w:pPr>
+        <w:numPr>
+          <w:ilvl w:val="0"/>
+          <w:numId w:val="11"/>
+        </w:numPr>
+        <w:autoSpaceDE w:val="0"/>
+        <w:autoSpaceDN w:val="0"/>
+        <w:adjustRightInd w:val="0"/>
+        <w:spacing w:after="0" w:line="240" w:lineRule="auto"/>
+        <w:ind w:left="0" w:firstLine="0"/>
+        <w:rPr>
+          <w:rFonts w:ascii="AppleSystemUIFont" w:hAnsi="AppleSystemUIFont" w:cs="AppleSystemUIFont"/>
+          <w:kern w:val="0"/>
+          <w:sz w:val="26"/>
+          <w:szCs w:val="26"/>
+          <w:lang w:val="en-US"/>
+        </w:rPr>
+      </w:pPr>
+      <w:r>
+        <w:rPr>
+          <w:rFonts w:ascii="AppleSystemUIFont" w:hAnsi="AppleSystemUIFont" w:cs="AppleSystemUIFont"/>
+          <w:b/>
+          <w:bCs/>
+          <w:kern w:val="0"/>
+          <w:sz w:val="26"/>
+          <w:szCs w:val="26"/>
+          <w:lang w:val="en-US"/>
+        </w:rPr>
+        <w:t>Kubernetes</w:t>
+      </w:r>
+      <w:r>
+        <w:rPr>
+          <w:rFonts w:ascii="AppleSystemUIFont" w:hAnsi="AppleSystemUIFont" w:cs="AppleSystemUIFont"/>
+          <w:kern w:val="0"/>
+          <w:sz w:val="26"/>
+          <w:szCs w:val="26"/>
+          <w:lang w:val="en-US"/>
+        </w:rPr>
+        <w:t>: Under k8s/ live ConfigMap/Secret/Deployment/Service/HPA manifests (all suffixed with Arkinov_Zhanbolat). They deploy two replicas of the Docker image, expose it via NodePort 30080, and autoscale between 2–5 pods at 50 % CPU.</w:t>
+      </w:r>
+    </w:p>
+    <w:p>
+      <w:pPr>
+        <w:autoSpaceDE w:val="0"/>
+        <w:autoSpaceDN w:val="0"/>
+        <w:adjustRightInd w:val="0"/>
+        <w:spacing w:after="0" w:line="240" w:lineRule="auto"/>
+        <w:rPr>
+          <w:rFonts w:ascii="AppleSystemUIFont" w:hAnsi="AppleSystemUIFont" w:cs="AppleSystemUIFont"/>
+          <w:kern w:val="0"/>
+          <w:sz w:val="26"/>
+          <w:szCs w:val="26"/>
+          <w:lang w:val="en-US"/>
+        </w:rPr>
+      </w:pPr>
+      <w:r>
+        <w:rPr>
+          <w:rFonts w:ascii="Menlo" w:hAnsi="Menlo" w:cs="Menlo"/>
+          <w:kern w:val="0"/>
+          <w:sz w:val="18"/>
+          <w:szCs w:val="18"/>
+          <w:lang w:val="en-US"/>
+        </w:rPr>
+        <w:tab/>
+        <w:t>•</w:t>
+      </w:r>
+      <w:r>
+        <w:rPr>
+          <w:rFonts w:ascii="Menlo" w:hAnsi="Menlo" w:cs="Menlo"/>
+          <w:kern w:val="0"/>
+          <w:sz w:val="18"/>
+          <w:szCs w:val="18"/>
+          <w:lang w:val="en-US"/>
+        </w:rPr>
+        <w:tab/>
+      </w:r>
+      <w:r>
+        <w:rPr>
+          <w:rFonts w:ascii="Menlo" w:hAnsi="Menlo" w:cs="Menlo"/>
+          <w:kern w:val="0"/>
+          <w:sz w:val="18"/>
+          <w:szCs w:val="18"/>
+          <w:lang w:val="en-US"/>
+        </w:rPr>
+        <w:tab/>
+        <w:t>•</w:t>
+      </w:r>
+      <w:r>
+        <w:rPr>
+          <w:rFonts w:ascii="Menlo" w:hAnsi="Menlo" w:cs="Menlo"/>
+          <w:kern w:val="0"/>
+          <w:sz w:val="18"/>
+          <w:szCs w:val="18"/>
+          <w:lang w:val="en-US"/>
+        </w:rPr>
+        <w:tab/>
+      </w:r>
+      <w:r>
+        <w:rPr>
+          <w:rFonts w:ascii="AppleSystemUIFont" w:hAnsi="AppleSystemUIFont" w:cs="AppleSystemUIFont"/>
+          <w:b/>
+          <w:bCs/>
+          <w:kern w:val="0"/>
+          <w:sz w:val="26"/>
+          <w:szCs w:val="26"/>
+          <w:lang w:val="en-US"/>
+        </w:rPr>
+        <w:t>Ansible</w:t>
+      </w:r>
+      <w:r>
+        <w:rPr>
+          <w:rFonts w:ascii="AppleSystemUIFont" w:hAnsi="AppleSystemUIFont" w:cs="AppleSystemUIFont"/>
+          <w:kern w:val="0"/>
+          <w:sz w:val="26"/>
+          <w:szCs w:val="26"/>
+          <w:lang w:val="en-US"/>
+        </w:rPr>
+        <w:t>: ansible/playbook_Arkinov_Zhanbolat.yml provisions a fresh Ubuntu host—installs Docker, kubectl, kind, Jenkins, creates a kind cluster, syncs the Kubernetes manifests, and applies them. The playbook is idempotent and tied to ansible/inventory.ini.</w:t>
+      </w:r>
+    </w:p>
+    <w:p>
+      <w:pPr>
+        <w:rPr>
+          <w:rFonts w:ascii="Times New Roman" w:hAnsi="Times New Roman" w:cs="Times New Roman"/>
+          <w:lang w:val="en-KZ"/>
+        </w:rPr>
+      </w:pPr>
+    </w:p>
     <w:sectPr>
       <w:pgSz w:w="12240" w:h="15840"/>
       <w:pgMar w:top="1440" w:right="1440" w:bottom="1440" w:left="1440" w:header="708" w:footer="708" w:gutter="0"/>
@@ -11,6 +2286,1416 @@
     </w:sectPr>
   </w:body>
 </w:document>
+</file>
+
+<file path=word/numbering.xml><?xml version="1.0" encoding="utf-8"?>
+<w:numbering xmlns:wpc="http://schemas.microsoft.com/office/word/2010/wordprocessingCanvas" xmlns:cx="http://schemas.microsoft.com/office/drawing/2014/chartex" xmlns:cx1="http://schemas.microsoft.com/office/drawing/2015/9/8/chartex" xmlns:cx2="http://schemas.microsoft.com/office/drawing/2015/10/21/chartex" xmlns:cx3="http://schemas.microsoft.com/office/drawing/2016/5/9/chartex" xmlns:cx4="http://schemas.microsoft.com/office/drawing/2016/5/10/chartex" xmlns:cx5="http://schemas.microsoft.com/office/drawing/2016/5/11/chartex" xmlns:cx6="http://schemas.microsoft.com/office/drawing/2016/5/12/chartex" xmlns:cx7="http://schemas.microsoft.com/office/drawing/2016/5/13/chartex" xmlns:cx8="http://schemas.microsoft.com/office/drawing/2016/5/14/chartex" xmlns:mc="http://schemas.openxmlformats.org/markup-compatibility/2006" xmlns:aink="http://schemas.microsoft.com/office/drawing/2016/ink" xmlns:am3d="http://schemas.microsoft.com/office/drawing/2017/model3d" xmlns:o="urn:schemas-microsoft-com:office:office" xmlns:oel="http://schemas.microsoft.com/office/2019/extlst" xmlns:r="http://schemas.openxmlformats.org/officeDocument/2006/relationships" xmlns:m="http://schemas.openxmlformats.org/officeDocument/2006/math" xmlns:v="urn:schemas-microsoft-com:vml" xmlns:wp14="http://schemas.microsoft.com/office/word/2010/wordprocessingDrawing" xmlns:wp="http://schemas.openxmlformats.org/drawingml/2006/wordprocessingDrawing" xmlns:w10="urn:schemas-microsoft-com:office:word" xmlns:w="http://schemas.openxmlformats.org/wordprocessingml/2006/main" xmlns:w14="http://schemas.microsoft.com/office/word/2010/wordml" xmlns:w15="http://schemas.microsoft.com/office/word/2012/wordml" xmlns:w16cex="http://schemas.microsoft.com/office/word/2018/wordml/cex" xmlns:w16cid="http://schemas.microsoft.com/office/word/2016/wordml/cid" xmlns:w16="http://schemas.microsoft.com/office/word/2018/wordml" xmlns:w16du="http://schemas.microsoft.com/office/word/2023/wordml/word16du" xmlns:w16sdtdh="http://schemas.microsoft.com/office/word/2020/wordml/sdtdatahash" xmlns:w16sdtfl="http://schemas.microsoft.com/office/word/2024/wordml/sdtformatlock" xmlns:w16se="http://schemas.microsoft.com/office/word/2015/wordml/symex" xmlns:wpg="http://schemas.microsoft.com/office/word/2010/wordprocessingGroup" xmlns:wpi="http://schemas.microsoft.com/office/word/2010/wordprocessingInk" xmlns:wne="http://schemas.microsoft.com/office/word/2006/wordml" xmlns:wps="http://schemas.microsoft.com/office/word/2010/wordprocessingShape" mc:Ignorable="w14 w15 w16se w16cid w16 w16cex w16sdtdh w16sdtfl w16du wp14">
+  <w:abstractNum w:abstractNumId="0" w15:restartNumberingAfterBreak="0">
+    <w:nsid w:val="00000001"/>
+    <w:multiLevelType w:val="hybridMultilevel"/>
+    <w:tmpl w:val="FFFFFFFF"/>
+    <w:lvl w:ilvl="0" w:tplc="00000001">
+      <w:start w:val="1"/>
+      <w:numFmt w:val="bullet"/>
+      <w:lvlText w:val="•"/>
+      <w:lvlJc w:val="left"/>
+      <w:pPr>
+        <w:ind w:left="720" w:hanging="360"/>
+      </w:pPr>
+    </w:lvl>
+    <w:lvl w:ilvl="1" w:tplc="FFFFFFFF">
+      <w:numFmt w:val="decimal"/>
+      <w:lvlText w:val=""/>
+      <w:lvlJc w:val="left"/>
+    </w:lvl>
+    <w:lvl w:ilvl="2" w:tplc="FFFFFFFF">
+      <w:numFmt w:val="decimal"/>
+      <w:lvlText w:val=""/>
+      <w:lvlJc w:val="left"/>
+    </w:lvl>
+    <w:lvl w:ilvl="3" w:tplc="FFFFFFFF">
+      <w:numFmt w:val="decimal"/>
+      <w:lvlText w:val=""/>
+      <w:lvlJc w:val="left"/>
+    </w:lvl>
+    <w:lvl w:ilvl="4" w:tplc="FFFFFFFF">
+      <w:numFmt w:val="decimal"/>
+      <w:lvlText w:val=""/>
+      <w:lvlJc w:val="left"/>
+    </w:lvl>
+    <w:lvl w:ilvl="5" w:tplc="FFFFFFFF">
+      <w:numFmt w:val="decimal"/>
+      <w:lvlText w:val=""/>
+      <w:lvlJc w:val="left"/>
+    </w:lvl>
+    <w:lvl w:ilvl="6" w:tplc="FFFFFFFF">
+      <w:numFmt w:val="decimal"/>
+      <w:lvlText w:val=""/>
+      <w:lvlJc w:val="left"/>
+    </w:lvl>
+    <w:lvl w:ilvl="7" w:tplc="FFFFFFFF">
+      <w:numFmt w:val="decimal"/>
+      <w:lvlText w:val=""/>
+      <w:lvlJc w:val="left"/>
+    </w:lvl>
+    <w:lvl w:ilvl="8" w:tplc="FFFFFFFF">
+      <w:numFmt w:val="decimal"/>
+      <w:lvlText w:val=""/>
+      <w:lvlJc w:val="left"/>
+    </w:lvl>
+  </w:abstractNum>
+  <w:abstractNum w:abstractNumId="1" w15:restartNumberingAfterBreak="0">
+    <w:nsid w:val="01AD718A"/>
+    <w:multiLevelType w:val="multilevel"/>
+    <w:tmpl w:val="2DA0A6B4"/>
+    <w:lvl w:ilvl="0">
+      <w:start w:val="6"/>
+      <w:numFmt w:val="decimal"/>
+      <w:lvlText w:val="%1."/>
+      <w:lvlJc w:val="left"/>
+      <w:pPr>
+        <w:tabs>
+          <w:tab w:val="num" w:pos="720"/>
+        </w:tabs>
+        <w:ind w:left="720" w:hanging="360"/>
+      </w:pPr>
+    </w:lvl>
+    <w:lvl w:ilvl="1">
+      <w:start w:val="1"/>
+      <w:numFmt w:val="bullet"/>
+      <w:lvlText w:val="o"/>
+      <w:lvlJc w:val="left"/>
+      <w:pPr>
+        <w:tabs>
+          <w:tab w:val="num" w:pos="1440"/>
+        </w:tabs>
+        <w:ind w:left="1440" w:hanging="360"/>
+      </w:pPr>
+      <w:rPr>
+        <w:rFonts w:ascii="Courier New" w:hAnsi="Courier New" w:hint="default"/>
+        <w:sz w:val="20"/>
+      </w:rPr>
+    </w:lvl>
+    <w:lvl w:ilvl="2" w:tentative="1">
+      <w:start w:val="1"/>
+      <w:numFmt w:val="decimal"/>
+      <w:lvlText w:val="%3."/>
+      <w:lvlJc w:val="left"/>
+      <w:pPr>
+        <w:tabs>
+          <w:tab w:val="num" w:pos="2160"/>
+        </w:tabs>
+        <w:ind w:left="2160" w:hanging="360"/>
+      </w:pPr>
+    </w:lvl>
+    <w:lvl w:ilvl="3" w:tentative="1">
+      <w:start w:val="1"/>
+      <w:numFmt w:val="decimal"/>
+      <w:lvlText w:val="%4."/>
+      <w:lvlJc w:val="left"/>
+      <w:pPr>
+        <w:tabs>
+          <w:tab w:val="num" w:pos="2880"/>
+        </w:tabs>
+        <w:ind w:left="2880" w:hanging="360"/>
+      </w:pPr>
+    </w:lvl>
+    <w:lvl w:ilvl="4" w:tentative="1">
+      <w:start w:val="1"/>
+      <w:numFmt w:val="decimal"/>
+      <w:lvlText w:val="%5."/>
+      <w:lvlJc w:val="left"/>
+      <w:pPr>
+        <w:tabs>
+          <w:tab w:val="num" w:pos="3600"/>
+        </w:tabs>
+        <w:ind w:left="3600" w:hanging="360"/>
+      </w:pPr>
+    </w:lvl>
+    <w:lvl w:ilvl="5" w:tentative="1">
+      <w:start w:val="1"/>
+      <w:numFmt w:val="decimal"/>
+      <w:lvlText w:val="%6."/>
+      <w:lvlJc w:val="left"/>
+      <w:pPr>
+        <w:tabs>
+          <w:tab w:val="num" w:pos="4320"/>
+        </w:tabs>
+        <w:ind w:left="4320" w:hanging="360"/>
+      </w:pPr>
+    </w:lvl>
+    <w:lvl w:ilvl="6" w:tentative="1">
+      <w:start w:val="1"/>
+      <w:numFmt w:val="decimal"/>
+      <w:lvlText w:val="%7."/>
+      <w:lvlJc w:val="left"/>
+      <w:pPr>
+        <w:tabs>
+          <w:tab w:val="num" w:pos="5040"/>
+        </w:tabs>
+        <w:ind w:left="5040" w:hanging="360"/>
+      </w:pPr>
+    </w:lvl>
+    <w:lvl w:ilvl="7" w:tentative="1">
+      <w:start w:val="1"/>
+      <w:numFmt w:val="decimal"/>
+      <w:lvlText w:val="%8."/>
+      <w:lvlJc w:val="left"/>
+      <w:pPr>
+        <w:tabs>
+          <w:tab w:val="num" w:pos="5760"/>
+        </w:tabs>
+        <w:ind w:left="5760" w:hanging="360"/>
+      </w:pPr>
+    </w:lvl>
+    <w:lvl w:ilvl="8" w:tentative="1">
+      <w:start w:val="1"/>
+      <w:numFmt w:val="decimal"/>
+      <w:lvlText w:val="%9."/>
+      <w:lvlJc w:val="left"/>
+      <w:pPr>
+        <w:tabs>
+          <w:tab w:val="num" w:pos="6480"/>
+        </w:tabs>
+        <w:ind w:left="6480" w:hanging="360"/>
+      </w:pPr>
+    </w:lvl>
+  </w:abstractNum>
+  <w:abstractNum w:abstractNumId="2" w15:restartNumberingAfterBreak="0">
+    <w:nsid w:val="026E6FEB"/>
+    <w:multiLevelType w:val="multilevel"/>
+    <w:tmpl w:val="B832D55E"/>
+    <w:lvl w:ilvl="0">
+      <w:start w:val="1"/>
+      <w:numFmt w:val="bullet"/>
+      <w:lvlText w:val=""/>
+      <w:lvlJc w:val="left"/>
+      <w:pPr>
+        <w:tabs>
+          <w:tab w:val="num" w:pos="720"/>
+        </w:tabs>
+        <w:ind w:left="720" w:hanging="360"/>
+      </w:pPr>
+      <w:rPr>
+        <w:rFonts w:ascii="Symbol" w:hAnsi="Symbol" w:hint="default"/>
+        <w:sz w:val="20"/>
+      </w:rPr>
+    </w:lvl>
+    <w:lvl w:ilvl="1" w:tentative="1">
+      <w:start w:val="1"/>
+      <w:numFmt w:val="bullet"/>
+      <w:lvlText w:val="o"/>
+      <w:lvlJc w:val="left"/>
+      <w:pPr>
+        <w:tabs>
+          <w:tab w:val="num" w:pos="1440"/>
+        </w:tabs>
+        <w:ind w:left="1440" w:hanging="360"/>
+      </w:pPr>
+      <w:rPr>
+        <w:rFonts w:ascii="Courier New" w:hAnsi="Courier New" w:hint="default"/>
+        <w:sz w:val="20"/>
+      </w:rPr>
+    </w:lvl>
+    <w:lvl w:ilvl="2" w:tentative="1">
+      <w:start w:val="1"/>
+      <w:numFmt w:val="bullet"/>
+      <w:lvlText w:val=""/>
+      <w:lvlJc w:val="left"/>
+      <w:pPr>
+        <w:tabs>
+          <w:tab w:val="num" w:pos="2160"/>
+        </w:tabs>
+        <w:ind w:left="2160" w:hanging="360"/>
+      </w:pPr>
+      <w:rPr>
+        <w:rFonts w:ascii="Wingdings" w:hAnsi="Wingdings" w:hint="default"/>
+        <w:sz w:val="20"/>
+      </w:rPr>
+    </w:lvl>
+    <w:lvl w:ilvl="3" w:tentative="1">
+      <w:start w:val="1"/>
+      <w:numFmt w:val="bullet"/>
+      <w:lvlText w:val=""/>
+      <w:lvlJc w:val="left"/>
+      <w:pPr>
+        <w:tabs>
+          <w:tab w:val="num" w:pos="2880"/>
+        </w:tabs>
+        <w:ind w:left="2880" w:hanging="360"/>
+      </w:pPr>
+      <w:rPr>
+        <w:rFonts w:ascii="Wingdings" w:hAnsi="Wingdings" w:hint="default"/>
+        <w:sz w:val="20"/>
+      </w:rPr>
+    </w:lvl>
+    <w:lvl w:ilvl="4" w:tentative="1">
+      <w:start w:val="1"/>
+      <w:numFmt w:val="bullet"/>
+      <w:lvlText w:val=""/>
+      <w:lvlJc w:val="left"/>
+      <w:pPr>
+        <w:tabs>
+          <w:tab w:val="num" w:pos="3600"/>
+        </w:tabs>
+        <w:ind w:left="3600" w:hanging="360"/>
+      </w:pPr>
+      <w:rPr>
+        <w:rFonts w:ascii="Wingdings" w:hAnsi="Wingdings" w:hint="default"/>
+        <w:sz w:val="20"/>
+      </w:rPr>
+    </w:lvl>
+    <w:lvl w:ilvl="5" w:tentative="1">
+      <w:start w:val="1"/>
+      <w:numFmt w:val="bullet"/>
+      <w:lvlText w:val=""/>
+      <w:lvlJc w:val="left"/>
+      <w:pPr>
+        <w:tabs>
+          <w:tab w:val="num" w:pos="4320"/>
+        </w:tabs>
+        <w:ind w:left="4320" w:hanging="360"/>
+      </w:pPr>
+      <w:rPr>
+        <w:rFonts w:ascii="Wingdings" w:hAnsi="Wingdings" w:hint="default"/>
+        <w:sz w:val="20"/>
+      </w:rPr>
+    </w:lvl>
+    <w:lvl w:ilvl="6" w:tentative="1">
+      <w:start w:val="1"/>
+      <w:numFmt w:val="bullet"/>
+      <w:lvlText w:val=""/>
+      <w:lvlJc w:val="left"/>
+      <w:pPr>
+        <w:tabs>
+          <w:tab w:val="num" w:pos="5040"/>
+        </w:tabs>
+        <w:ind w:left="5040" w:hanging="360"/>
+      </w:pPr>
+      <w:rPr>
+        <w:rFonts w:ascii="Wingdings" w:hAnsi="Wingdings" w:hint="default"/>
+        <w:sz w:val="20"/>
+      </w:rPr>
+    </w:lvl>
+    <w:lvl w:ilvl="7" w:tentative="1">
+      <w:start w:val="1"/>
+      <w:numFmt w:val="bullet"/>
+      <w:lvlText w:val=""/>
+      <w:lvlJc w:val="left"/>
+      <w:pPr>
+        <w:tabs>
+          <w:tab w:val="num" w:pos="5760"/>
+        </w:tabs>
+        <w:ind w:left="5760" w:hanging="360"/>
+      </w:pPr>
+      <w:rPr>
+        <w:rFonts w:ascii="Wingdings" w:hAnsi="Wingdings" w:hint="default"/>
+        <w:sz w:val="20"/>
+      </w:rPr>
+    </w:lvl>
+    <w:lvl w:ilvl="8" w:tentative="1">
+      <w:start w:val="1"/>
+      <w:numFmt w:val="bullet"/>
+      <w:lvlText w:val=""/>
+      <w:lvlJc w:val="left"/>
+      <w:pPr>
+        <w:tabs>
+          <w:tab w:val="num" w:pos="6480"/>
+        </w:tabs>
+        <w:ind w:left="6480" w:hanging="360"/>
+      </w:pPr>
+      <w:rPr>
+        <w:rFonts w:ascii="Wingdings" w:hAnsi="Wingdings" w:hint="default"/>
+        <w:sz w:val="20"/>
+      </w:rPr>
+    </w:lvl>
+  </w:abstractNum>
+  <w:abstractNum w:abstractNumId="3" w15:restartNumberingAfterBreak="0">
+    <w:nsid w:val="1A3A466B"/>
+    <w:multiLevelType w:val="multilevel"/>
+    <w:tmpl w:val="98101F6E"/>
+    <w:lvl w:ilvl="0">
+      <w:start w:val="1"/>
+      <w:numFmt w:val="decimal"/>
+      <w:lvlText w:val="%1."/>
+      <w:lvlJc w:val="left"/>
+      <w:pPr>
+        <w:tabs>
+          <w:tab w:val="num" w:pos="720"/>
+        </w:tabs>
+        <w:ind w:left="720" w:hanging="360"/>
+      </w:pPr>
+    </w:lvl>
+    <w:lvl w:ilvl="1" w:tentative="1">
+      <w:start w:val="1"/>
+      <w:numFmt w:val="decimal"/>
+      <w:lvlText w:val="%2."/>
+      <w:lvlJc w:val="left"/>
+      <w:pPr>
+        <w:tabs>
+          <w:tab w:val="num" w:pos="1440"/>
+        </w:tabs>
+        <w:ind w:left="1440" w:hanging="360"/>
+      </w:pPr>
+    </w:lvl>
+    <w:lvl w:ilvl="2" w:tentative="1">
+      <w:start w:val="1"/>
+      <w:numFmt w:val="decimal"/>
+      <w:lvlText w:val="%3."/>
+      <w:lvlJc w:val="left"/>
+      <w:pPr>
+        <w:tabs>
+          <w:tab w:val="num" w:pos="2160"/>
+        </w:tabs>
+        <w:ind w:left="2160" w:hanging="360"/>
+      </w:pPr>
+    </w:lvl>
+    <w:lvl w:ilvl="3" w:tentative="1">
+      <w:start w:val="1"/>
+      <w:numFmt w:val="decimal"/>
+      <w:lvlText w:val="%4."/>
+      <w:lvlJc w:val="left"/>
+      <w:pPr>
+        <w:tabs>
+          <w:tab w:val="num" w:pos="2880"/>
+        </w:tabs>
+        <w:ind w:left="2880" w:hanging="360"/>
+      </w:pPr>
+    </w:lvl>
+    <w:lvl w:ilvl="4" w:tentative="1">
+      <w:start w:val="1"/>
+      <w:numFmt w:val="decimal"/>
+      <w:lvlText w:val="%5."/>
+      <w:lvlJc w:val="left"/>
+      <w:pPr>
+        <w:tabs>
+          <w:tab w:val="num" w:pos="3600"/>
+        </w:tabs>
+        <w:ind w:left="3600" w:hanging="360"/>
+      </w:pPr>
+    </w:lvl>
+    <w:lvl w:ilvl="5" w:tentative="1">
+      <w:start w:val="1"/>
+      <w:numFmt w:val="decimal"/>
+      <w:lvlText w:val="%6."/>
+      <w:lvlJc w:val="left"/>
+      <w:pPr>
+        <w:tabs>
+          <w:tab w:val="num" w:pos="4320"/>
+        </w:tabs>
+        <w:ind w:left="4320" w:hanging="360"/>
+      </w:pPr>
+    </w:lvl>
+    <w:lvl w:ilvl="6" w:tentative="1">
+      <w:start w:val="1"/>
+      <w:numFmt w:val="decimal"/>
+      <w:lvlText w:val="%7."/>
+      <w:lvlJc w:val="left"/>
+      <w:pPr>
+        <w:tabs>
+          <w:tab w:val="num" w:pos="5040"/>
+        </w:tabs>
+        <w:ind w:left="5040" w:hanging="360"/>
+      </w:pPr>
+    </w:lvl>
+    <w:lvl w:ilvl="7" w:tentative="1">
+      <w:start w:val="1"/>
+      <w:numFmt w:val="decimal"/>
+      <w:lvlText w:val="%8."/>
+      <w:lvlJc w:val="left"/>
+      <w:pPr>
+        <w:tabs>
+          <w:tab w:val="num" w:pos="5760"/>
+        </w:tabs>
+        <w:ind w:left="5760" w:hanging="360"/>
+      </w:pPr>
+    </w:lvl>
+    <w:lvl w:ilvl="8" w:tentative="1">
+      <w:start w:val="1"/>
+      <w:numFmt w:val="decimal"/>
+      <w:lvlText w:val="%9."/>
+      <w:lvlJc w:val="left"/>
+      <w:pPr>
+        <w:tabs>
+          <w:tab w:val="num" w:pos="6480"/>
+        </w:tabs>
+        <w:ind w:left="6480" w:hanging="360"/>
+      </w:pPr>
+    </w:lvl>
+  </w:abstractNum>
+  <w:abstractNum w:abstractNumId="4" w15:restartNumberingAfterBreak="0">
+    <w:nsid w:val="2D43138E"/>
+    <w:multiLevelType w:val="multilevel"/>
+    <w:tmpl w:val="9210F582"/>
+    <w:lvl w:ilvl="0">
+      <w:start w:val="1"/>
+      <w:numFmt w:val="decimal"/>
+      <w:lvlText w:val="%1."/>
+      <w:lvlJc w:val="left"/>
+      <w:pPr>
+        <w:tabs>
+          <w:tab w:val="num" w:pos="720"/>
+        </w:tabs>
+        <w:ind w:left="720" w:hanging="360"/>
+      </w:pPr>
+    </w:lvl>
+    <w:lvl w:ilvl="1" w:tentative="1">
+      <w:start w:val="1"/>
+      <w:numFmt w:val="decimal"/>
+      <w:lvlText w:val="%2."/>
+      <w:lvlJc w:val="left"/>
+      <w:pPr>
+        <w:tabs>
+          <w:tab w:val="num" w:pos="1440"/>
+        </w:tabs>
+        <w:ind w:left="1440" w:hanging="360"/>
+      </w:pPr>
+    </w:lvl>
+    <w:lvl w:ilvl="2" w:tentative="1">
+      <w:start w:val="1"/>
+      <w:numFmt w:val="decimal"/>
+      <w:lvlText w:val="%3."/>
+      <w:lvlJc w:val="left"/>
+      <w:pPr>
+        <w:tabs>
+          <w:tab w:val="num" w:pos="2160"/>
+        </w:tabs>
+        <w:ind w:left="2160" w:hanging="360"/>
+      </w:pPr>
+    </w:lvl>
+    <w:lvl w:ilvl="3" w:tentative="1">
+      <w:start w:val="1"/>
+      <w:numFmt w:val="decimal"/>
+      <w:lvlText w:val="%4."/>
+      <w:lvlJc w:val="left"/>
+      <w:pPr>
+        <w:tabs>
+          <w:tab w:val="num" w:pos="2880"/>
+        </w:tabs>
+        <w:ind w:left="2880" w:hanging="360"/>
+      </w:pPr>
+    </w:lvl>
+    <w:lvl w:ilvl="4" w:tentative="1">
+      <w:start w:val="1"/>
+      <w:numFmt w:val="decimal"/>
+      <w:lvlText w:val="%5."/>
+      <w:lvlJc w:val="left"/>
+      <w:pPr>
+        <w:tabs>
+          <w:tab w:val="num" w:pos="3600"/>
+        </w:tabs>
+        <w:ind w:left="3600" w:hanging="360"/>
+      </w:pPr>
+    </w:lvl>
+    <w:lvl w:ilvl="5" w:tentative="1">
+      <w:start w:val="1"/>
+      <w:numFmt w:val="decimal"/>
+      <w:lvlText w:val="%6."/>
+      <w:lvlJc w:val="left"/>
+      <w:pPr>
+        <w:tabs>
+          <w:tab w:val="num" w:pos="4320"/>
+        </w:tabs>
+        <w:ind w:left="4320" w:hanging="360"/>
+      </w:pPr>
+    </w:lvl>
+    <w:lvl w:ilvl="6" w:tentative="1">
+      <w:start w:val="1"/>
+      <w:numFmt w:val="decimal"/>
+      <w:lvlText w:val="%7."/>
+      <w:lvlJc w:val="left"/>
+      <w:pPr>
+        <w:tabs>
+          <w:tab w:val="num" w:pos="5040"/>
+        </w:tabs>
+        <w:ind w:left="5040" w:hanging="360"/>
+      </w:pPr>
+    </w:lvl>
+    <w:lvl w:ilvl="7" w:tentative="1">
+      <w:start w:val="1"/>
+      <w:numFmt w:val="decimal"/>
+      <w:lvlText w:val="%8."/>
+      <w:lvlJc w:val="left"/>
+      <w:pPr>
+        <w:tabs>
+          <w:tab w:val="num" w:pos="5760"/>
+        </w:tabs>
+        <w:ind w:left="5760" w:hanging="360"/>
+      </w:pPr>
+    </w:lvl>
+    <w:lvl w:ilvl="8" w:tentative="1">
+      <w:start w:val="1"/>
+      <w:numFmt w:val="decimal"/>
+      <w:lvlText w:val="%9."/>
+      <w:lvlJc w:val="left"/>
+      <w:pPr>
+        <w:tabs>
+          <w:tab w:val="num" w:pos="6480"/>
+        </w:tabs>
+        <w:ind w:left="6480" w:hanging="360"/>
+      </w:pPr>
+    </w:lvl>
+  </w:abstractNum>
+  <w:abstractNum w:abstractNumId="5" w15:restartNumberingAfterBreak="0">
+    <w:nsid w:val="45CE2237"/>
+    <w:multiLevelType w:val="multilevel"/>
+    <w:tmpl w:val="B6CC2B74"/>
+    <w:lvl w:ilvl="0">
+      <w:start w:val="1"/>
+      <w:numFmt w:val="bullet"/>
+      <w:lvlText w:val=""/>
+      <w:lvlJc w:val="left"/>
+      <w:pPr>
+        <w:tabs>
+          <w:tab w:val="num" w:pos="720"/>
+        </w:tabs>
+        <w:ind w:left="720" w:hanging="360"/>
+      </w:pPr>
+      <w:rPr>
+        <w:rFonts w:ascii="Symbol" w:hAnsi="Symbol" w:hint="default"/>
+        <w:sz w:val="20"/>
+      </w:rPr>
+    </w:lvl>
+    <w:lvl w:ilvl="1" w:tentative="1">
+      <w:start w:val="1"/>
+      <w:numFmt w:val="bullet"/>
+      <w:lvlText w:val="o"/>
+      <w:lvlJc w:val="left"/>
+      <w:pPr>
+        <w:tabs>
+          <w:tab w:val="num" w:pos="1440"/>
+        </w:tabs>
+        <w:ind w:left="1440" w:hanging="360"/>
+      </w:pPr>
+      <w:rPr>
+        <w:rFonts w:ascii="Courier New" w:hAnsi="Courier New" w:hint="default"/>
+        <w:sz w:val="20"/>
+      </w:rPr>
+    </w:lvl>
+    <w:lvl w:ilvl="2" w:tentative="1">
+      <w:start w:val="1"/>
+      <w:numFmt w:val="bullet"/>
+      <w:lvlText w:val=""/>
+      <w:lvlJc w:val="left"/>
+      <w:pPr>
+        <w:tabs>
+          <w:tab w:val="num" w:pos="2160"/>
+        </w:tabs>
+        <w:ind w:left="2160" w:hanging="360"/>
+      </w:pPr>
+      <w:rPr>
+        <w:rFonts w:ascii="Wingdings" w:hAnsi="Wingdings" w:hint="default"/>
+        <w:sz w:val="20"/>
+      </w:rPr>
+    </w:lvl>
+    <w:lvl w:ilvl="3" w:tentative="1">
+      <w:start w:val="1"/>
+      <w:numFmt w:val="bullet"/>
+      <w:lvlText w:val=""/>
+      <w:lvlJc w:val="left"/>
+      <w:pPr>
+        <w:tabs>
+          <w:tab w:val="num" w:pos="2880"/>
+        </w:tabs>
+        <w:ind w:left="2880" w:hanging="360"/>
+      </w:pPr>
+      <w:rPr>
+        <w:rFonts w:ascii="Wingdings" w:hAnsi="Wingdings" w:hint="default"/>
+        <w:sz w:val="20"/>
+      </w:rPr>
+    </w:lvl>
+    <w:lvl w:ilvl="4" w:tentative="1">
+      <w:start w:val="1"/>
+      <w:numFmt w:val="bullet"/>
+      <w:lvlText w:val=""/>
+      <w:lvlJc w:val="left"/>
+      <w:pPr>
+        <w:tabs>
+          <w:tab w:val="num" w:pos="3600"/>
+        </w:tabs>
+        <w:ind w:left="3600" w:hanging="360"/>
+      </w:pPr>
+      <w:rPr>
+        <w:rFonts w:ascii="Wingdings" w:hAnsi="Wingdings" w:hint="default"/>
+        <w:sz w:val="20"/>
+      </w:rPr>
+    </w:lvl>
+    <w:lvl w:ilvl="5" w:tentative="1">
+      <w:start w:val="1"/>
+      <w:numFmt w:val="bullet"/>
+      <w:lvlText w:val=""/>
+      <w:lvlJc w:val="left"/>
+      <w:pPr>
+        <w:tabs>
+          <w:tab w:val="num" w:pos="4320"/>
+        </w:tabs>
+        <w:ind w:left="4320" w:hanging="360"/>
+      </w:pPr>
+      <w:rPr>
+        <w:rFonts w:ascii="Wingdings" w:hAnsi="Wingdings" w:hint="default"/>
+        <w:sz w:val="20"/>
+      </w:rPr>
+    </w:lvl>
+    <w:lvl w:ilvl="6" w:tentative="1">
+      <w:start w:val="1"/>
+      <w:numFmt w:val="bullet"/>
+      <w:lvlText w:val=""/>
+      <w:lvlJc w:val="left"/>
+      <w:pPr>
+        <w:tabs>
+          <w:tab w:val="num" w:pos="5040"/>
+        </w:tabs>
+        <w:ind w:left="5040" w:hanging="360"/>
+      </w:pPr>
+      <w:rPr>
+        <w:rFonts w:ascii="Wingdings" w:hAnsi="Wingdings" w:hint="default"/>
+        <w:sz w:val="20"/>
+      </w:rPr>
+    </w:lvl>
+    <w:lvl w:ilvl="7" w:tentative="1">
+      <w:start w:val="1"/>
+      <w:numFmt w:val="bullet"/>
+      <w:lvlText w:val=""/>
+      <w:lvlJc w:val="left"/>
+      <w:pPr>
+        <w:tabs>
+          <w:tab w:val="num" w:pos="5760"/>
+        </w:tabs>
+        <w:ind w:left="5760" w:hanging="360"/>
+      </w:pPr>
+      <w:rPr>
+        <w:rFonts w:ascii="Wingdings" w:hAnsi="Wingdings" w:hint="default"/>
+        <w:sz w:val="20"/>
+      </w:rPr>
+    </w:lvl>
+    <w:lvl w:ilvl="8" w:tentative="1">
+      <w:start w:val="1"/>
+      <w:numFmt w:val="bullet"/>
+      <w:lvlText w:val=""/>
+      <w:lvlJc w:val="left"/>
+      <w:pPr>
+        <w:tabs>
+          <w:tab w:val="num" w:pos="6480"/>
+        </w:tabs>
+        <w:ind w:left="6480" w:hanging="360"/>
+      </w:pPr>
+      <w:rPr>
+        <w:rFonts w:ascii="Wingdings" w:hAnsi="Wingdings" w:hint="default"/>
+        <w:sz w:val="20"/>
+      </w:rPr>
+    </w:lvl>
+  </w:abstractNum>
+  <w:abstractNum w:abstractNumId="6" w15:restartNumberingAfterBreak="0">
+    <w:nsid w:val="51D760BF"/>
+    <w:multiLevelType w:val="multilevel"/>
+    <w:tmpl w:val="9210F582"/>
+    <w:lvl w:ilvl="0">
+      <w:start w:val="1"/>
+      <w:numFmt w:val="decimal"/>
+      <w:lvlText w:val="%1."/>
+      <w:lvlJc w:val="left"/>
+      <w:pPr>
+        <w:tabs>
+          <w:tab w:val="num" w:pos="720"/>
+        </w:tabs>
+        <w:ind w:left="720" w:hanging="360"/>
+      </w:pPr>
+    </w:lvl>
+    <w:lvl w:ilvl="1" w:tentative="1">
+      <w:start w:val="1"/>
+      <w:numFmt w:val="decimal"/>
+      <w:lvlText w:val="%2."/>
+      <w:lvlJc w:val="left"/>
+      <w:pPr>
+        <w:tabs>
+          <w:tab w:val="num" w:pos="1440"/>
+        </w:tabs>
+        <w:ind w:left="1440" w:hanging="360"/>
+      </w:pPr>
+    </w:lvl>
+    <w:lvl w:ilvl="2" w:tentative="1">
+      <w:start w:val="1"/>
+      <w:numFmt w:val="decimal"/>
+      <w:lvlText w:val="%3."/>
+      <w:lvlJc w:val="left"/>
+      <w:pPr>
+        <w:tabs>
+          <w:tab w:val="num" w:pos="2160"/>
+        </w:tabs>
+        <w:ind w:left="2160" w:hanging="360"/>
+      </w:pPr>
+    </w:lvl>
+    <w:lvl w:ilvl="3" w:tentative="1">
+      <w:start w:val="1"/>
+      <w:numFmt w:val="decimal"/>
+      <w:lvlText w:val="%4."/>
+      <w:lvlJc w:val="left"/>
+      <w:pPr>
+        <w:tabs>
+          <w:tab w:val="num" w:pos="2880"/>
+        </w:tabs>
+        <w:ind w:left="2880" w:hanging="360"/>
+      </w:pPr>
+    </w:lvl>
+    <w:lvl w:ilvl="4" w:tentative="1">
+      <w:start w:val="1"/>
+      <w:numFmt w:val="decimal"/>
+      <w:lvlText w:val="%5."/>
+      <w:lvlJc w:val="left"/>
+      <w:pPr>
+        <w:tabs>
+          <w:tab w:val="num" w:pos="3600"/>
+        </w:tabs>
+        <w:ind w:left="3600" w:hanging="360"/>
+      </w:pPr>
+    </w:lvl>
+    <w:lvl w:ilvl="5" w:tentative="1">
+      <w:start w:val="1"/>
+      <w:numFmt w:val="decimal"/>
+      <w:lvlText w:val="%6."/>
+      <w:lvlJc w:val="left"/>
+      <w:pPr>
+        <w:tabs>
+          <w:tab w:val="num" w:pos="4320"/>
+        </w:tabs>
+        <w:ind w:left="4320" w:hanging="360"/>
+      </w:pPr>
+    </w:lvl>
+    <w:lvl w:ilvl="6" w:tentative="1">
+      <w:start w:val="1"/>
+      <w:numFmt w:val="decimal"/>
+      <w:lvlText w:val="%7."/>
+      <w:lvlJc w:val="left"/>
+      <w:pPr>
+        <w:tabs>
+          <w:tab w:val="num" w:pos="5040"/>
+        </w:tabs>
+        <w:ind w:left="5040" w:hanging="360"/>
+      </w:pPr>
+    </w:lvl>
+    <w:lvl w:ilvl="7" w:tentative="1">
+      <w:start w:val="1"/>
+      <w:numFmt w:val="decimal"/>
+      <w:lvlText w:val="%8."/>
+      <w:lvlJc w:val="left"/>
+      <w:pPr>
+        <w:tabs>
+          <w:tab w:val="num" w:pos="5760"/>
+        </w:tabs>
+        <w:ind w:left="5760" w:hanging="360"/>
+      </w:pPr>
+    </w:lvl>
+    <w:lvl w:ilvl="8" w:tentative="1">
+      <w:start w:val="1"/>
+      <w:numFmt w:val="decimal"/>
+      <w:lvlText w:val="%9."/>
+      <w:lvlJc w:val="left"/>
+      <w:pPr>
+        <w:tabs>
+          <w:tab w:val="num" w:pos="6480"/>
+        </w:tabs>
+        <w:ind w:left="6480" w:hanging="360"/>
+      </w:pPr>
+    </w:lvl>
+  </w:abstractNum>
+  <w:abstractNum w:abstractNumId="7" w15:restartNumberingAfterBreak="0">
+    <w:nsid w:val="6483433C"/>
+    <w:multiLevelType w:val="multilevel"/>
+    <w:tmpl w:val="112ACDB4"/>
+    <w:lvl w:ilvl="0">
+      <w:start w:val="1"/>
+      <w:numFmt w:val="bullet"/>
+      <w:lvlText w:val=""/>
+      <w:lvlJc w:val="left"/>
+      <w:pPr>
+        <w:tabs>
+          <w:tab w:val="num" w:pos="720"/>
+        </w:tabs>
+        <w:ind w:left="720" w:hanging="360"/>
+      </w:pPr>
+      <w:rPr>
+        <w:rFonts w:ascii="Symbol" w:hAnsi="Symbol" w:hint="default"/>
+        <w:sz w:val="20"/>
+      </w:rPr>
+    </w:lvl>
+    <w:lvl w:ilvl="1" w:tentative="1">
+      <w:start w:val="1"/>
+      <w:numFmt w:val="bullet"/>
+      <w:lvlText w:val="o"/>
+      <w:lvlJc w:val="left"/>
+      <w:pPr>
+        <w:tabs>
+          <w:tab w:val="num" w:pos="1440"/>
+        </w:tabs>
+        <w:ind w:left="1440" w:hanging="360"/>
+      </w:pPr>
+      <w:rPr>
+        <w:rFonts w:ascii="Courier New" w:hAnsi="Courier New" w:hint="default"/>
+        <w:sz w:val="20"/>
+      </w:rPr>
+    </w:lvl>
+    <w:lvl w:ilvl="2" w:tentative="1">
+      <w:start w:val="1"/>
+      <w:numFmt w:val="bullet"/>
+      <w:lvlText w:val=""/>
+      <w:lvlJc w:val="left"/>
+      <w:pPr>
+        <w:tabs>
+          <w:tab w:val="num" w:pos="2160"/>
+        </w:tabs>
+        <w:ind w:left="2160" w:hanging="360"/>
+      </w:pPr>
+      <w:rPr>
+        <w:rFonts w:ascii="Wingdings" w:hAnsi="Wingdings" w:hint="default"/>
+        <w:sz w:val="20"/>
+      </w:rPr>
+    </w:lvl>
+    <w:lvl w:ilvl="3" w:tentative="1">
+      <w:start w:val="1"/>
+      <w:numFmt w:val="bullet"/>
+      <w:lvlText w:val=""/>
+      <w:lvlJc w:val="left"/>
+      <w:pPr>
+        <w:tabs>
+          <w:tab w:val="num" w:pos="2880"/>
+        </w:tabs>
+        <w:ind w:left="2880" w:hanging="360"/>
+      </w:pPr>
+      <w:rPr>
+        <w:rFonts w:ascii="Wingdings" w:hAnsi="Wingdings" w:hint="default"/>
+        <w:sz w:val="20"/>
+      </w:rPr>
+    </w:lvl>
+    <w:lvl w:ilvl="4" w:tentative="1">
+      <w:start w:val="1"/>
+      <w:numFmt w:val="bullet"/>
+      <w:lvlText w:val=""/>
+      <w:lvlJc w:val="left"/>
+      <w:pPr>
+        <w:tabs>
+          <w:tab w:val="num" w:pos="3600"/>
+        </w:tabs>
+        <w:ind w:left="3600" w:hanging="360"/>
+      </w:pPr>
+      <w:rPr>
+        <w:rFonts w:ascii="Wingdings" w:hAnsi="Wingdings" w:hint="default"/>
+        <w:sz w:val="20"/>
+      </w:rPr>
+    </w:lvl>
+    <w:lvl w:ilvl="5" w:tentative="1">
+      <w:start w:val="1"/>
+      <w:numFmt w:val="bullet"/>
+      <w:lvlText w:val=""/>
+      <w:lvlJc w:val="left"/>
+      <w:pPr>
+        <w:tabs>
+          <w:tab w:val="num" w:pos="4320"/>
+        </w:tabs>
+        <w:ind w:left="4320" w:hanging="360"/>
+      </w:pPr>
+      <w:rPr>
+        <w:rFonts w:ascii="Wingdings" w:hAnsi="Wingdings" w:hint="default"/>
+        <w:sz w:val="20"/>
+      </w:rPr>
+    </w:lvl>
+    <w:lvl w:ilvl="6" w:tentative="1">
+      <w:start w:val="1"/>
+      <w:numFmt w:val="bullet"/>
+      <w:lvlText w:val=""/>
+      <w:lvlJc w:val="left"/>
+      <w:pPr>
+        <w:tabs>
+          <w:tab w:val="num" w:pos="5040"/>
+        </w:tabs>
+        <w:ind w:left="5040" w:hanging="360"/>
+      </w:pPr>
+      <w:rPr>
+        <w:rFonts w:ascii="Wingdings" w:hAnsi="Wingdings" w:hint="default"/>
+        <w:sz w:val="20"/>
+      </w:rPr>
+    </w:lvl>
+    <w:lvl w:ilvl="7" w:tentative="1">
+      <w:start w:val="1"/>
+      <w:numFmt w:val="bullet"/>
+      <w:lvlText w:val=""/>
+      <w:lvlJc w:val="left"/>
+      <w:pPr>
+        <w:tabs>
+          <w:tab w:val="num" w:pos="5760"/>
+        </w:tabs>
+        <w:ind w:left="5760" w:hanging="360"/>
+      </w:pPr>
+      <w:rPr>
+        <w:rFonts w:ascii="Wingdings" w:hAnsi="Wingdings" w:hint="default"/>
+        <w:sz w:val="20"/>
+      </w:rPr>
+    </w:lvl>
+    <w:lvl w:ilvl="8" w:tentative="1">
+      <w:start w:val="1"/>
+      <w:numFmt w:val="bullet"/>
+      <w:lvlText w:val=""/>
+      <w:lvlJc w:val="left"/>
+      <w:pPr>
+        <w:tabs>
+          <w:tab w:val="num" w:pos="6480"/>
+        </w:tabs>
+        <w:ind w:left="6480" w:hanging="360"/>
+      </w:pPr>
+      <w:rPr>
+        <w:rFonts w:ascii="Wingdings" w:hAnsi="Wingdings" w:hint="default"/>
+        <w:sz w:val="20"/>
+      </w:rPr>
+    </w:lvl>
+  </w:abstractNum>
+  <w:abstractNum w:abstractNumId="8" w15:restartNumberingAfterBreak="0">
+    <w:nsid w:val="746A6499"/>
+    <w:multiLevelType w:val="multilevel"/>
+    <w:tmpl w:val="25F6D206"/>
+    <w:lvl w:ilvl="0">
+      <w:start w:val="1"/>
+      <w:numFmt w:val="bullet"/>
+      <w:lvlText w:val=""/>
+      <w:lvlJc w:val="left"/>
+      <w:pPr>
+        <w:tabs>
+          <w:tab w:val="num" w:pos="720"/>
+        </w:tabs>
+        <w:ind w:left="720" w:hanging="360"/>
+      </w:pPr>
+      <w:rPr>
+        <w:rFonts w:ascii="Symbol" w:hAnsi="Symbol" w:hint="default"/>
+        <w:sz w:val="20"/>
+      </w:rPr>
+    </w:lvl>
+    <w:lvl w:ilvl="1" w:tentative="1">
+      <w:start w:val="1"/>
+      <w:numFmt w:val="bullet"/>
+      <w:lvlText w:val="o"/>
+      <w:lvlJc w:val="left"/>
+      <w:pPr>
+        <w:tabs>
+          <w:tab w:val="num" w:pos="1440"/>
+        </w:tabs>
+        <w:ind w:left="1440" w:hanging="360"/>
+      </w:pPr>
+      <w:rPr>
+        <w:rFonts w:ascii="Courier New" w:hAnsi="Courier New" w:hint="default"/>
+        <w:sz w:val="20"/>
+      </w:rPr>
+    </w:lvl>
+    <w:lvl w:ilvl="2" w:tentative="1">
+      <w:start w:val="1"/>
+      <w:numFmt w:val="bullet"/>
+      <w:lvlText w:val=""/>
+      <w:lvlJc w:val="left"/>
+      <w:pPr>
+        <w:tabs>
+          <w:tab w:val="num" w:pos="2160"/>
+        </w:tabs>
+        <w:ind w:left="2160" w:hanging="360"/>
+      </w:pPr>
+      <w:rPr>
+        <w:rFonts w:ascii="Wingdings" w:hAnsi="Wingdings" w:hint="default"/>
+        <w:sz w:val="20"/>
+      </w:rPr>
+    </w:lvl>
+    <w:lvl w:ilvl="3" w:tentative="1">
+      <w:start w:val="1"/>
+      <w:numFmt w:val="bullet"/>
+      <w:lvlText w:val=""/>
+      <w:lvlJc w:val="left"/>
+      <w:pPr>
+        <w:tabs>
+          <w:tab w:val="num" w:pos="2880"/>
+        </w:tabs>
+        <w:ind w:left="2880" w:hanging="360"/>
+      </w:pPr>
+      <w:rPr>
+        <w:rFonts w:ascii="Wingdings" w:hAnsi="Wingdings" w:hint="default"/>
+        <w:sz w:val="20"/>
+      </w:rPr>
+    </w:lvl>
+    <w:lvl w:ilvl="4" w:tentative="1">
+      <w:start w:val="1"/>
+      <w:numFmt w:val="bullet"/>
+      <w:lvlText w:val=""/>
+      <w:lvlJc w:val="left"/>
+      <w:pPr>
+        <w:tabs>
+          <w:tab w:val="num" w:pos="3600"/>
+        </w:tabs>
+        <w:ind w:left="3600" w:hanging="360"/>
+      </w:pPr>
+      <w:rPr>
+        <w:rFonts w:ascii="Wingdings" w:hAnsi="Wingdings" w:hint="default"/>
+        <w:sz w:val="20"/>
+      </w:rPr>
+    </w:lvl>
+    <w:lvl w:ilvl="5" w:tentative="1">
+      <w:start w:val="1"/>
+      <w:numFmt w:val="bullet"/>
+      <w:lvlText w:val=""/>
+      <w:lvlJc w:val="left"/>
+      <w:pPr>
+        <w:tabs>
+          <w:tab w:val="num" w:pos="4320"/>
+        </w:tabs>
+        <w:ind w:left="4320" w:hanging="360"/>
+      </w:pPr>
+      <w:rPr>
+        <w:rFonts w:ascii="Wingdings" w:hAnsi="Wingdings" w:hint="default"/>
+        <w:sz w:val="20"/>
+      </w:rPr>
+    </w:lvl>
+    <w:lvl w:ilvl="6" w:tentative="1">
+      <w:start w:val="1"/>
+      <w:numFmt w:val="bullet"/>
+      <w:lvlText w:val=""/>
+      <w:lvlJc w:val="left"/>
+      <w:pPr>
+        <w:tabs>
+          <w:tab w:val="num" w:pos="5040"/>
+        </w:tabs>
+        <w:ind w:left="5040" w:hanging="360"/>
+      </w:pPr>
+      <w:rPr>
+        <w:rFonts w:ascii="Wingdings" w:hAnsi="Wingdings" w:hint="default"/>
+        <w:sz w:val="20"/>
+      </w:rPr>
+    </w:lvl>
+    <w:lvl w:ilvl="7" w:tentative="1">
+      <w:start w:val="1"/>
+      <w:numFmt w:val="bullet"/>
+      <w:lvlText w:val=""/>
+      <w:lvlJc w:val="left"/>
+      <w:pPr>
+        <w:tabs>
+          <w:tab w:val="num" w:pos="5760"/>
+        </w:tabs>
+        <w:ind w:left="5760" w:hanging="360"/>
+      </w:pPr>
+      <w:rPr>
+        <w:rFonts w:ascii="Wingdings" w:hAnsi="Wingdings" w:hint="default"/>
+        <w:sz w:val="20"/>
+      </w:rPr>
+    </w:lvl>
+    <w:lvl w:ilvl="8" w:tentative="1">
+      <w:start w:val="1"/>
+      <w:numFmt w:val="bullet"/>
+      <w:lvlText w:val=""/>
+      <w:lvlJc w:val="left"/>
+      <w:pPr>
+        <w:tabs>
+          <w:tab w:val="num" w:pos="6480"/>
+        </w:tabs>
+        <w:ind w:left="6480" w:hanging="360"/>
+      </w:pPr>
+      <w:rPr>
+        <w:rFonts w:ascii="Wingdings" w:hAnsi="Wingdings" w:hint="default"/>
+        <w:sz w:val="20"/>
+      </w:rPr>
+    </w:lvl>
+  </w:abstractNum>
+  <w:abstractNum w:abstractNumId="9" w15:restartNumberingAfterBreak="0">
+    <w:nsid w:val="78621140"/>
+    <w:multiLevelType w:val="multilevel"/>
+    <w:tmpl w:val="F466A028"/>
+    <w:lvl w:ilvl="0">
+      <w:start w:val="1"/>
+      <w:numFmt w:val="bullet"/>
+      <w:lvlText w:val=""/>
+      <w:lvlJc w:val="left"/>
+      <w:pPr>
+        <w:tabs>
+          <w:tab w:val="num" w:pos="720"/>
+        </w:tabs>
+        <w:ind w:left="720" w:hanging="360"/>
+      </w:pPr>
+      <w:rPr>
+        <w:rFonts w:ascii="Symbol" w:hAnsi="Symbol" w:hint="default"/>
+        <w:sz w:val="20"/>
+      </w:rPr>
+    </w:lvl>
+    <w:lvl w:ilvl="1" w:tentative="1">
+      <w:start w:val="1"/>
+      <w:numFmt w:val="bullet"/>
+      <w:lvlText w:val="o"/>
+      <w:lvlJc w:val="left"/>
+      <w:pPr>
+        <w:tabs>
+          <w:tab w:val="num" w:pos="1440"/>
+        </w:tabs>
+        <w:ind w:left="1440" w:hanging="360"/>
+      </w:pPr>
+      <w:rPr>
+        <w:rFonts w:ascii="Courier New" w:hAnsi="Courier New" w:hint="default"/>
+        <w:sz w:val="20"/>
+      </w:rPr>
+    </w:lvl>
+    <w:lvl w:ilvl="2" w:tentative="1">
+      <w:start w:val="1"/>
+      <w:numFmt w:val="bullet"/>
+      <w:lvlText w:val=""/>
+      <w:lvlJc w:val="left"/>
+      <w:pPr>
+        <w:tabs>
+          <w:tab w:val="num" w:pos="2160"/>
+        </w:tabs>
+        <w:ind w:left="2160" w:hanging="360"/>
+      </w:pPr>
+      <w:rPr>
+        <w:rFonts w:ascii="Wingdings" w:hAnsi="Wingdings" w:hint="default"/>
+        <w:sz w:val="20"/>
+      </w:rPr>
+    </w:lvl>
+    <w:lvl w:ilvl="3" w:tentative="1">
+      <w:start w:val="1"/>
+      <w:numFmt w:val="bullet"/>
+      <w:lvlText w:val=""/>
+      <w:lvlJc w:val="left"/>
+      <w:pPr>
+        <w:tabs>
+          <w:tab w:val="num" w:pos="2880"/>
+        </w:tabs>
+        <w:ind w:left="2880" w:hanging="360"/>
+      </w:pPr>
+      <w:rPr>
+        <w:rFonts w:ascii="Wingdings" w:hAnsi="Wingdings" w:hint="default"/>
+        <w:sz w:val="20"/>
+      </w:rPr>
+    </w:lvl>
+    <w:lvl w:ilvl="4" w:tentative="1">
+      <w:start w:val="1"/>
+      <w:numFmt w:val="bullet"/>
+      <w:lvlText w:val=""/>
+      <w:lvlJc w:val="left"/>
+      <w:pPr>
+        <w:tabs>
+          <w:tab w:val="num" w:pos="3600"/>
+        </w:tabs>
+        <w:ind w:left="3600" w:hanging="360"/>
+      </w:pPr>
+      <w:rPr>
+        <w:rFonts w:ascii="Wingdings" w:hAnsi="Wingdings" w:hint="default"/>
+        <w:sz w:val="20"/>
+      </w:rPr>
+    </w:lvl>
+    <w:lvl w:ilvl="5" w:tentative="1">
+      <w:start w:val="1"/>
+      <w:numFmt w:val="bullet"/>
+      <w:lvlText w:val=""/>
+      <w:lvlJc w:val="left"/>
+      <w:pPr>
+        <w:tabs>
+          <w:tab w:val="num" w:pos="4320"/>
+        </w:tabs>
+        <w:ind w:left="4320" w:hanging="360"/>
+      </w:pPr>
+      <w:rPr>
+        <w:rFonts w:ascii="Wingdings" w:hAnsi="Wingdings" w:hint="default"/>
+        <w:sz w:val="20"/>
+      </w:rPr>
+    </w:lvl>
+    <w:lvl w:ilvl="6" w:tentative="1">
+      <w:start w:val="1"/>
+      <w:numFmt w:val="bullet"/>
+      <w:lvlText w:val=""/>
+      <w:lvlJc w:val="left"/>
+      <w:pPr>
+        <w:tabs>
+          <w:tab w:val="num" w:pos="5040"/>
+        </w:tabs>
+        <w:ind w:left="5040" w:hanging="360"/>
+      </w:pPr>
+      <w:rPr>
+        <w:rFonts w:ascii="Wingdings" w:hAnsi="Wingdings" w:hint="default"/>
+        <w:sz w:val="20"/>
+      </w:rPr>
+    </w:lvl>
+    <w:lvl w:ilvl="7" w:tentative="1">
+      <w:start w:val="1"/>
+      <w:numFmt w:val="bullet"/>
+      <w:lvlText w:val=""/>
+      <w:lvlJc w:val="left"/>
+      <w:pPr>
+        <w:tabs>
+          <w:tab w:val="num" w:pos="5760"/>
+        </w:tabs>
+        <w:ind w:left="5760" w:hanging="360"/>
+      </w:pPr>
+      <w:rPr>
+        <w:rFonts w:ascii="Wingdings" w:hAnsi="Wingdings" w:hint="default"/>
+        <w:sz w:val="20"/>
+      </w:rPr>
+    </w:lvl>
+    <w:lvl w:ilvl="8" w:tentative="1">
+      <w:start w:val="1"/>
+      <w:numFmt w:val="bullet"/>
+      <w:lvlText w:val=""/>
+      <w:lvlJc w:val="left"/>
+      <w:pPr>
+        <w:tabs>
+          <w:tab w:val="num" w:pos="6480"/>
+        </w:tabs>
+        <w:ind w:left="6480" w:hanging="360"/>
+      </w:pPr>
+      <w:rPr>
+        <w:rFonts w:ascii="Wingdings" w:hAnsi="Wingdings" w:hint="default"/>
+        <w:sz w:val="20"/>
+      </w:rPr>
+    </w:lvl>
+  </w:abstractNum>
+  <w:abstractNum w:abstractNumId="10" w15:restartNumberingAfterBreak="0">
+    <w:nsid w:val="7BB34F3C"/>
+    <w:multiLevelType w:val="multilevel"/>
+    <w:tmpl w:val="CF28E144"/>
+    <w:lvl w:ilvl="0">
+      <w:start w:val="5"/>
+      <w:numFmt w:val="decimal"/>
+      <w:lvlText w:val="%1."/>
+      <w:lvlJc w:val="left"/>
+      <w:pPr>
+        <w:tabs>
+          <w:tab w:val="num" w:pos="720"/>
+        </w:tabs>
+        <w:ind w:left="720" w:hanging="360"/>
+      </w:pPr>
+    </w:lvl>
+    <w:lvl w:ilvl="1">
+      <w:start w:val="1"/>
+      <w:numFmt w:val="bullet"/>
+      <w:lvlText w:val="o"/>
+      <w:lvlJc w:val="left"/>
+      <w:pPr>
+        <w:tabs>
+          <w:tab w:val="num" w:pos="1440"/>
+        </w:tabs>
+        <w:ind w:left="1440" w:hanging="360"/>
+      </w:pPr>
+      <w:rPr>
+        <w:rFonts w:ascii="Courier New" w:hAnsi="Courier New" w:hint="default"/>
+        <w:sz w:val="20"/>
+      </w:rPr>
+    </w:lvl>
+    <w:lvl w:ilvl="2" w:tentative="1">
+      <w:start w:val="1"/>
+      <w:numFmt w:val="decimal"/>
+      <w:lvlText w:val="%3."/>
+      <w:lvlJc w:val="left"/>
+      <w:pPr>
+        <w:tabs>
+          <w:tab w:val="num" w:pos="2160"/>
+        </w:tabs>
+        <w:ind w:left="2160" w:hanging="360"/>
+      </w:pPr>
+    </w:lvl>
+    <w:lvl w:ilvl="3" w:tentative="1">
+      <w:start w:val="1"/>
+      <w:numFmt w:val="decimal"/>
+      <w:lvlText w:val="%4."/>
+      <w:lvlJc w:val="left"/>
+      <w:pPr>
+        <w:tabs>
+          <w:tab w:val="num" w:pos="2880"/>
+        </w:tabs>
+        <w:ind w:left="2880" w:hanging="360"/>
+      </w:pPr>
+    </w:lvl>
+    <w:lvl w:ilvl="4" w:tentative="1">
+      <w:start w:val="1"/>
+      <w:numFmt w:val="decimal"/>
+      <w:lvlText w:val="%5."/>
+      <w:lvlJc w:val="left"/>
+      <w:pPr>
+        <w:tabs>
+          <w:tab w:val="num" w:pos="3600"/>
+        </w:tabs>
+        <w:ind w:left="3600" w:hanging="360"/>
+      </w:pPr>
+    </w:lvl>
+    <w:lvl w:ilvl="5" w:tentative="1">
+      <w:start w:val="1"/>
+      <w:numFmt w:val="decimal"/>
+      <w:lvlText w:val="%6."/>
+      <w:lvlJc w:val="left"/>
+      <w:pPr>
+        <w:tabs>
+          <w:tab w:val="num" w:pos="4320"/>
+        </w:tabs>
+        <w:ind w:left="4320" w:hanging="360"/>
+      </w:pPr>
+    </w:lvl>
+    <w:lvl w:ilvl="6" w:tentative="1">
+      <w:start w:val="1"/>
+      <w:numFmt w:val="decimal"/>
+      <w:lvlText w:val="%7."/>
+      <w:lvlJc w:val="left"/>
+      <w:pPr>
+        <w:tabs>
+          <w:tab w:val="num" w:pos="5040"/>
+        </w:tabs>
+        <w:ind w:left="5040" w:hanging="360"/>
+      </w:pPr>
+    </w:lvl>
+    <w:lvl w:ilvl="7" w:tentative="1">
+      <w:start w:val="1"/>
+      <w:numFmt w:val="decimal"/>
+      <w:lvlText w:val="%8."/>
+      <w:lvlJc w:val="left"/>
+      <w:pPr>
+        <w:tabs>
+          <w:tab w:val="num" w:pos="5760"/>
+        </w:tabs>
+        <w:ind w:left="5760" w:hanging="360"/>
+      </w:pPr>
+    </w:lvl>
+    <w:lvl w:ilvl="8" w:tentative="1">
+      <w:start w:val="1"/>
+      <w:numFmt w:val="decimal"/>
+      <w:lvlText w:val="%9."/>
+      <w:lvlJc w:val="left"/>
+      <w:pPr>
+        <w:tabs>
+          <w:tab w:val="num" w:pos="6480"/>
+        </w:tabs>
+        <w:ind w:left="6480" w:hanging="360"/>
+      </w:pPr>
+    </w:lvl>
+  </w:abstractNum>
+  <w:num w:numId="1" w16cid:durableId="169100499">
+    <w:abstractNumId w:val="6"/>
+  </w:num>
+  <w:num w:numId="2" w16cid:durableId="1676150228">
+    <w:abstractNumId w:val="4"/>
+  </w:num>
+  <w:num w:numId="3" w16cid:durableId="1742822834">
+    <w:abstractNumId w:val="1"/>
+  </w:num>
+  <w:num w:numId="4" w16cid:durableId="315456567">
+    <w:abstractNumId w:val="3"/>
+  </w:num>
+  <w:num w:numId="5" w16cid:durableId="1288702852">
+    <w:abstractNumId w:val="10"/>
+  </w:num>
+  <w:num w:numId="6" w16cid:durableId="1884630888">
+    <w:abstractNumId w:val="8"/>
+  </w:num>
+  <w:num w:numId="7" w16cid:durableId="1576888900">
+    <w:abstractNumId w:val="9"/>
+  </w:num>
+  <w:num w:numId="8" w16cid:durableId="143590231">
+    <w:abstractNumId w:val="2"/>
+  </w:num>
+  <w:num w:numId="9" w16cid:durableId="1103454243">
+    <w:abstractNumId w:val="5"/>
+  </w:num>
+  <w:num w:numId="10" w16cid:durableId="250748012">
+    <w:abstractNumId w:val="7"/>
+  </w:num>
+  <w:num w:numId="11" w16cid:durableId="678770974">
+    <w:abstractNumId w:val="0"/>
+  </w:num>
+</w:numbering>
 </file>
 
 <file path=word/styles.xml><?xml version="1.0" encoding="utf-8"?>
@@ -413,6 +4098,10 @@
   <w:style w:type="paragraph" w:default="1" w:styleId="Normal">
     <w:name w:val="Normal"/>
     <w:qFormat/>
+    <w:rsid w:val="00144B1E"/>
+    <w:rPr>
+      <w:lang/>
+    </w:rPr>
   </w:style>
   <w:style w:type="paragraph" w:styleId="Heading1">
     <w:name w:val="heading 1"/>
@@ -930,6 +4619,39 @@
       <w:spacing w:val="5"/>
     </w:rPr>
   </w:style>
+  <w:style w:type="character" w:styleId="Hyperlink">
+    <w:name w:val="Hyperlink"/>
+    <w:basedOn w:val="DefaultParagraphFont"/>
+    <w:uiPriority w:val="99"/>
+    <w:unhideWhenUsed/>
+    <w:rsid w:val="00A85AEF"/>
+    <w:rPr>
+      <w:color w:val="467886" w:themeColor="hyperlink"/>
+      <w:u w:val="single"/>
+    </w:rPr>
+  </w:style>
+  <w:style w:type="character" w:styleId="UnresolvedMention">
+    <w:name w:val="Unresolved Mention"/>
+    <w:basedOn w:val="DefaultParagraphFont"/>
+    <w:uiPriority w:val="99"/>
+    <w:semiHidden/>
+    <w:unhideWhenUsed/>
+    <w:rsid w:val="00A85AEF"/>
+    <w:rPr>
+      <w:color w:val="605E5C"/>
+      <w:shd w:val="clear" w:color="auto" w:fill="E1DFDD"/>
+    </w:rPr>
+  </w:style>
+  <w:style w:type="character" w:customStyle="1" w:styleId="markdown-bold-text">
+    <w:name w:val="markdown-bold-text"/>
+    <w:basedOn w:val="DefaultParagraphFont"/>
+    <w:rsid w:val="009A7124"/>
+  </w:style>
+  <w:style w:type="character" w:customStyle="1" w:styleId="markdown-inline-code">
+    <w:name w:val="markdown-inline-code"/>
+    <w:basedOn w:val="DefaultParagraphFont"/>
+    <w:rsid w:val="009A7124"/>
+  </w:style>
 </w:styles>
 </file>
 

</xml_diff>